<commit_message>
Subida dos docs do projeto atualizados
</commit_message>
<xml_diff>
--- a/3 - Resultados preliminares/Resultados Preliminares_TCC_MBA USP ESALQ_DSA231_Gustavo_Araujo.docx
+++ b/3 - Resultados preliminares/Resultados Preliminares_TCC_MBA USP ESALQ_DSA231_Gustavo_Araujo.docx
@@ -34,6 +34,12 @@
         <w:t>Gustavo de Paula Aguiar Araújo</w:t>
       </w:r>
       <w:r>
+        <w:t xml:space="preserve"> </w:t>
+      </w:r>
+      <w:r>
+        <w:t>¹*</w:t>
+      </w:r>
+      <w:r>
         <w:t>;</w:t>
       </w:r>
       <w:r>
@@ -62,6 +68,18 @@
           <w:bdr w:val="none" w:sz="0" w:space="0" w:color="auto" w:frame="1"/>
         </w:rPr>
         <w:t>e Oliveira Da Cunha</w:t>
+      </w:r>
+      <w:r>
+        <w:rPr>
+          <w:vertAlign w:val="superscript"/>
+        </w:rPr>
+        <w:t xml:space="preserve"> </w:t>
+      </w:r>
+      <w:r>
+        <w:rPr>
+          <w:vertAlign w:val="superscript"/>
+        </w:rPr>
+        <w:t>2</w:t>
       </w:r>
     </w:p>
     <w:p>
@@ -118,77 +136,49 @@
           <w:sz w:val="18"/>
           <w:szCs w:val="18"/>
         </w:rPr>
-        <w:t>Universidade de São Paulo - Bacharelado em Sistemas da informação</w:t>
+        <w:t xml:space="preserve">Universidade de São Paulo - Bacharelado em Sistemas da informação. </w:t>
       </w:r>
       <w:r>
         <w:rPr>
           <w:sz w:val="18"/>
           <w:szCs w:val="18"/>
         </w:rPr>
-        <w:t>.</w:t>
-      </w:r>
+        <w:t xml:space="preserve">Rua Arlindo </w:t>
+      </w:r>
+      <w:proofErr w:type="spellStart"/>
       <w:r>
         <w:rPr>
           <w:sz w:val="18"/>
           <w:szCs w:val="18"/>
         </w:rPr>
-        <w:t xml:space="preserve"> </w:t>
-      </w:r>
+        <w:t>Béttio</w:t>
+      </w:r>
+      <w:proofErr w:type="spellEnd"/>
       <w:r>
         <w:rPr>
           <w:sz w:val="18"/>
           <w:szCs w:val="18"/>
         </w:rPr>
-        <w:t xml:space="preserve">Rua Arlindo </w:t>
-      </w:r>
-      <w:proofErr w:type="spellStart"/>
+        <w:t>, 1000 - Ermelino Matarazzo, São Paulo - SP, 03828-000</w:t>
+      </w:r>
+    </w:p>
+    <w:p>
+      <w:pPr>
+        <w:spacing w:line="240" w:lineRule="auto"/>
+      </w:pPr>
       <w:r>
         <w:rPr>
           <w:sz w:val="18"/>
           <w:szCs w:val="18"/>
         </w:rPr>
-        <w:t>Béttio</w:t>
-      </w:r>
-      <w:proofErr w:type="spellEnd"/>
+        <w:t xml:space="preserve">¹ </w:t>
+      </w:r>
       <w:r>
         <w:rPr>
           <w:sz w:val="18"/>
           <w:szCs w:val="18"/>
         </w:rPr>
-        <w:t>, 1000 - Ermelino Matarazzo, São Paulo - SP, 03828-000</w:t>
-      </w:r>
-    </w:p>
-    <w:p>
-      <w:pPr>
-        <w:spacing w:line="240" w:lineRule="auto"/>
-      </w:pPr>
-      <w:r>
-        <w:rPr>
-          <w:sz w:val="18"/>
-          <w:szCs w:val="18"/>
-        </w:rPr>
-        <w:t xml:space="preserve">¹ </w:t>
-      </w:r>
-      <w:r>
-        <w:rPr>
-          <w:sz w:val="18"/>
-          <w:szCs w:val="18"/>
-        </w:rPr>
-        <w:t xml:space="preserve">Faculdade de Informática e Administração Paulista </w:t>
-      </w:r>
-      <w:r>
-        <w:rPr>
-          <w:sz w:val="18"/>
-          <w:szCs w:val="18"/>
-        </w:rPr>
-        <w:t xml:space="preserve">– MBA Engenharia de Software aplicado em SOA. </w:t>
-      </w:r>
-      <w:r>
-        <w:rPr>
-          <w:sz w:val="18"/>
-          <w:szCs w:val="18"/>
-        </w:rPr>
-        <w:t>Faculdade de Informática e Administração Paulista</w:t>
+        <w:t>Faculdade de Informática e Administração Paulista – MBA Engenharia de Software aplicado em SOA. Faculdade de Informática e Administração Paulista</w:t>
       </w:r>
     </w:p>
     <w:p>
@@ -230,8 +220,8 @@
         </w:rPr>
         <w:t>*</w:t>
       </w:r>
-      <w:bookmarkStart w:id="1" w:name="_Hlk33885760"/>
-      <w:bookmarkStart w:id="2" w:name="_Hlk33948379"/>
+      <w:bookmarkStart w:id="1" w:name="_Hlk33948379"/>
+      <w:bookmarkStart w:id="2" w:name="_Hlk33885760"/>
       <w:r>
         <w:rPr>
           <w:sz w:val="18"/>
@@ -239,7 +229,7 @@
         </w:rPr>
         <w:t>autor correspondente</w:t>
       </w:r>
-      <w:bookmarkEnd w:id="1"/>
+      <w:bookmarkEnd w:id="2"/>
       <w:r>
         <w:rPr>
           <w:sz w:val="18"/>
@@ -247,13 +237,13 @@
         </w:rPr>
         <w:t xml:space="preserve">: </w:t>
       </w:r>
-      <w:bookmarkEnd w:id="2"/>
+      <w:bookmarkEnd w:id="1"/>
       <w:r>
         <w:rPr>
           <w:sz w:val="18"/>
           <w:szCs w:val="18"/>
         </w:rPr>
-        <w:t>nome@email.com</w:t>
+        <w:t>gus.paguiar@gmail.com</w:t>
       </w:r>
     </w:p>
     <w:p>
@@ -512,27 +502,269 @@
         <w:ind w:left="0" w:firstLine="708"/>
         <w:jc w:val="left"/>
         <w:rPr>
-          <w:b/>
-        </w:rPr>
-      </w:pPr>
-      <w:r>
-        <w:rPr>
-          <w:bCs/>
-        </w:rPr>
-        <w:t>Tópico obrigatório para</w:t>
-      </w:r>
-      <w:r>
-        <w:rPr>
-          <w:bCs/>
-        </w:rPr>
-        <w:t xml:space="preserve"> o depósito do TCC</w:t>
-      </w:r>
-      <w:r>
-        <w:rPr>
-          <w:bCs/>
-        </w:rPr>
-        <w:t>, porém opcional para a etapa dos Resultados preliminares.</w:t>
-      </w:r>
+          <w:bCs/>
+        </w:rPr>
+      </w:pPr>
+    </w:p>
+    <w:p>
+      <w:pPr>
+        <w:spacing w:after="40" w:line="360" w:lineRule="auto"/>
+        <w:ind w:firstLine="567"/>
+        <w:rPr>
+          <w:iCs/>
+        </w:rPr>
+      </w:pPr>
+      <w:r>
+        <w:rPr>
+          <w:iCs/>
+        </w:rPr>
+        <w:t xml:space="preserve">A gestão de risco de crédito é essencial para a estabilidade das instituições financeiras e para a economia como um todo. O trabalho propõe a criação de um algoritmo que </w:t>
+      </w:r>
+      <w:r>
+        <w:rPr>
+          <w:iCs/>
+        </w:rPr>
+        <w:t xml:space="preserve">permite </w:t>
+      </w:r>
+      <w:r>
+        <w:rPr>
+          <w:iCs/>
+        </w:rPr>
+        <w:t>identifica</w:t>
+      </w:r>
+      <w:r>
+        <w:rPr>
+          <w:iCs/>
+        </w:rPr>
+        <w:t>r</w:t>
+      </w:r>
+      <w:r>
+        <w:rPr>
+          <w:iCs/>
+        </w:rPr>
+        <w:t xml:space="preserve"> estruturas de Grupos Econômicos (</w:t>
+      </w:r>
+      <w:proofErr w:type="spellStart"/>
+      <w:r>
+        <w:rPr>
+          <w:iCs/>
+        </w:rPr>
+        <w:t>GEs</w:t>
+      </w:r>
+      <w:proofErr w:type="spellEnd"/>
+      <w:r>
+        <w:rPr>
+          <w:iCs/>
+        </w:rPr>
+        <w:t>) a partir de dados de participação societária</w:t>
+      </w:r>
+      <w:r>
+        <w:rPr>
+          <w:iCs/>
+        </w:rPr>
+        <w:t xml:space="preserve">. Essa abordagem permite </w:t>
+      </w:r>
+      <w:r>
+        <w:rPr>
+          <w:iCs/>
+        </w:rPr>
+        <w:t xml:space="preserve">melhorar </w:t>
+      </w:r>
+      <w:r>
+        <w:rPr>
+          <w:iCs/>
+        </w:rPr>
+        <w:t xml:space="preserve">e ampliar </w:t>
+      </w:r>
+      <w:r>
+        <w:rPr>
+          <w:iCs/>
+        </w:rPr>
+        <w:t>a análise de risco de crédito</w:t>
+      </w:r>
+      <w:r>
+        <w:rPr>
+          <w:iCs/>
+        </w:rPr>
+        <w:t xml:space="preserve"> nas </w:t>
+      </w:r>
+      <w:r>
+        <w:rPr>
+          <w:iCs/>
+        </w:rPr>
+        <w:t>i</w:t>
+      </w:r>
+      <w:r>
+        <w:rPr>
+          <w:iCs/>
+        </w:rPr>
+        <w:t xml:space="preserve">nstituições </w:t>
+      </w:r>
+      <w:r>
+        <w:rPr>
+          <w:iCs/>
+        </w:rPr>
+        <w:t>f</w:t>
+      </w:r>
+      <w:r>
+        <w:rPr>
+          <w:iCs/>
+        </w:rPr>
+        <w:t>inanceiras [</w:t>
+      </w:r>
+      <w:proofErr w:type="spellStart"/>
+      <w:r>
+        <w:rPr>
+          <w:iCs/>
+        </w:rPr>
+        <w:t>IFs</w:t>
+      </w:r>
+      <w:proofErr w:type="spellEnd"/>
+      <w:r>
+        <w:rPr>
+          <w:iCs/>
+        </w:rPr>
+        <w:t>]</w:t>
+      </w:r>
+      <w:r>
+        <w:rPr>
+          <w:iCs/>
+        </w:rPr>
+        <w:t xml:space="preserve">. </w:t>
+      </w:r>
+    </w:p>
+    <w:p>
+      <w:pPr>
+        <w:spacing w:after="40" w:line="360" w:lineRule="auto"/>
+        <w:ind w:firstLine="567"/>
+        <w:rPr>
+          <w:iCs/>
+        </w:rPr>
+      </w:pPr>
+      <w:r>
+        <w:rPr>
+          <w:iCs/>
+        </w:rPr>
+        <w:t xml:space="preserve">Utilizando </w:t>
+      </w:r>
+      <w:r>
+        <w:rPr>
+          <w:iCs/>
+        </w:rPr>
+        <w:t>conceitos d</w:t>
+      </w:r>
+      <w:r>
+        <w:rPr>
+          <w:iCs/>
+        </w:rPr>
+        <w:t>a teoria dos grafos,</w:t>
+      </w:r>
+      <w:r>
+        <w:rPr>
+          <w:iCs/>
+        </w:rPr>
+        <w:t xml:space="preserve"> </w:t>
+      </w:r>
+      <w:r>
+        <w:rPr>
+          <w:iCs/>
+        </w:rPr>
+        <w:t xml:space="preserve">o algoritmo mapeia as relações entre empresas e sócios, </w:t>
+      </w:r>
+      <w:r>
+        <w:rPr>
+          <w:iCs/>
+        </w:rPr>
+        <w:t xml:space="preserve">e disponibiliza </w:t>
+      </w:r>
+      <w:r>
+        <w:rPr>
+          <w:iCs/>
+        </w:rPr>
+        <w:t>visão das conexões que existem</w:t>
+      </w:r>
+      <w:r>
+        <w:rPr>
+          <w:iCs/>
+        </w:rPr>
+        <w:t xml:space="preserve"> entre as empresas e seus sócios</w:t>
+      </w:r>
+      <w:r>
+        <w:rPr>
+          <w:iCs/>
+        </w:rPr>
+        <w:t xml:space="preserve">. </w:t>
+      </w:r>
+    </w:p>
+    <w:p>
+      <w:pPr>
+        <w:spacing w:after="40" w:line="360" w:lineRule="auto"/>
+        <w:ind w:firstLine="567"/>
+        <w:rPr>
+          <w:bCs/>
+        </w:rPr>
+      </w:pPr>
+      <w:r>
+        <w:rPr>
+          <w:iCs/>
+        </w:rPr>
+        <w:t xml:space="preserve">Os resultados mostram que a abordagem permite uma avaliação mais precisa e abrangente do risco de crédito, facilitando a gestão de carteiras de </w:t>
+      </w:r>
+      <w:r>
+        <w:rPr>
+          <w:iCs/>
+        </w:rPr>
+        <w:t>crédito</w:t>
+      </w:r>
+      <w:r>
+        <w:rPr>
+          <w:iCs/>
+        </w:rPr>
+        <w:t xml:space="preserve"> de forma proativa e </w:t>
+      </w:r>
+      <w:r>
+        <w:rPr>
+          <w:iCs/>
+        </w:rPr>
+        <w:t xml:space="preserve">possibilitando aumentar </w:t>
+      </w:r>
+      <w:r>
+        <w:rPr>
+          <w:iCs/>
+        </w:rPr>
+        <w:t xml:space="preserve">a capacidade das </w:t>
+      </w:r>
+      <w:proofErr w:type="spellStart"/>
+      <w:r>
+        <w:rPr>
+          <w:iCs/>
+        </w:rPr>
+        <w:t>IFs</w:t>
+      </w:r>
+      <w:proofErr w:type="spellEnd"/>
+      <w:r>
+        <w:rPr>
+          <w:iCs/>
+        </w:rPr>
+        <w:t xml:space="preserve"> na tomada de decisões</w:t>
+      </w:r>
+      <w:r>
+        <w:rPr>
+          <w:iCs/>
+        </w:rPr>
+        <w:t xml:space="preserve"> ao disponibilizar e gerir o crédito. </w:t>
+      </w:r>
+    </w:p>
+    <w:p>
+      <w:pPr>
+        <w:pStyle w:val="PargrafodaLista"/>
+        <w:spacing w:line="240" w:lineRule="auto"/>
+        <w:ind w:left="0" w:firstLine="708"/>
+        <w:jc w:val="left"/>
+        <w:rPr>
+          <w:b/>
+        </w:rPr>
+      </w:pPr>
     </w:p>
     <w:p>
       <w:pPr>
@@ -551,51 +783,10 @@
         <w:rPr>
           <w:bCs/>
         </w:rPr>
-        <w:t>(</w:t>
-      </w:r>
-      <w:r>
-        <w:t>inserir até cinco palavras diferentes das contidas no título, separadas por ponto-e-vírgula).</w:t>
-      </w:r>
-    </w:p>
-    <w:p>
-      <w:pPr>
-        <w:spacing w:line="360" w:lineRule="auto"/>
-        <w:rPr>
-          <w:b/>
-        </w:rPr>
-      </w:pPr>
-      <w:bookmarkStart w:id="15" w:name="_Hlk136587932"/>
-      <w:r>
-        <w:rPr>
-          <w:b/>
-        </w:rPr>
-        <w:t xml:space="preserve">Atenção: </w:t>
-      </w:r>
-      <w:r>
-        <w:rPr>
-          <w:rStyle w:val="normaltextrun"/>
-          <w:color w:val="000000"/>
-          <w:shd w:val="clear" w:color="auto" w:fill="FFFFFF"/>
-        </w:rPr>
-        <w:t xml:space="preserve">antes de enviar o arquivo para o Sistema de </w:t>
-      </w:r>
-      <w:proofErr w:type="spellStart"/>
-      <w:r>
-        <w:rPr>
-          <w:rStyle w:val="normaltextrun"/>
-          <w:color w:val="000000"/>
-          <w:shd w:val="clear" w:color="auto" w:fill="FFFFFF"/>
-        </w:rPr>
-        <w:t>TCCs</w:t>
-      </w:r>
-      <w:proofErr w:type="spellEnd"/>
-      <w:r>
-        <w:rPr>
-          <w:rStyle w:val="normaltextrun"/>
-          <w:color w:val="000000"/>
-          <w:shd w:val="clear" w:color="auto" w:fill="FFFFFF"/>
-        </w:rPr>
-        <w:t>, remova todas as instruções originais que estão abaixo do conteúdo dos tópicos.</w:t>
+        <w:t>carteira de crédito; vínculo entre empresas</w:t>
+      </w:r>
+      <w:r>
+        <w:t>; grafos por relação de empresas;</w:t>
       </w:r>
     </w:p>
     <w:p>
@@ -608,6 +799,7 @@
           <w:b/>
         </w:rPr>
       </w:pPr>
+      <w:bookmarkStart w:id="15" w:name="_Hlk136587932"/>
     </w:p>
     <w:bookmarkEnd w:id="15"/>
     <w:p>
@@ -763,6 +955,7 @@
         <w:rPr>
           <w:iCs/>
         </w:rPr>
+        <w:lastRenderedPageBreak/>
         <w:t xml:space="preserve">A gestão de risco de crédito, ao longo do tempo, teve diferentes marcos que contribuíram para seu amadurecimento. Até o início do século XX, a análise e aprovação de crédito ainda era feita subjetivamente, dependendo somente do julgamento de analistas. Esse método, além de não utilizar critérios objetivos, era moroso e não considerava uma análise ampla, com todas as variáveis, da exposição ao risco de crédito para as </w:t>
       </w:r>
       <w:proofErr w:type="spellStart"/>
@@ -848,14 +1041,7 @@
         <w:rPr>
           <w:iCs/>
         </w:rPr>
-        <w:t xml:space="preserve">. GE é o termo dado ao conjunto de empresas que, estão interligadas por relações contratuais, cuja </w:t>
-      </w:r>
-      <w:r>
-        <w:rPr>
-          <w:iCs/>
-        </w:rPr>
-        <w:lastRenderedPageBreak/>
-        <w:t xml:space="preserve">propriedade pertence a indivíduos ou instituições, que exercem o controle efetivo sobre </w:t>
+        <w:t xml:space="preserve">. GE é o termo dado ao conjunto de empresas que, estão interligadas por relações contratuais, cuja propriedade pertence a indivíduos ou instituições, que exercem o controle efetivo sobre </w:t>
       </w:r>
       <w:r>
         <w:rPr>
@@ -1064,13 +1250,7 @@
         <w:t xml:space="preserve"> </w:t>
       </w:r>
       <w:r>
-        <w:t>(BACEN, 2017</w:t>
-      </w:r>
-      <w:r>
-        <w:t>, Art. 22</w:t>
-      </w:r>
-      <w:r>
-        <w:t>)</w:t>
+        <w:t>(BACEN, 2017, Art. 22)</w:t>
       </w:r>
       <w:r>
         <w:rPr>
@@ -1315,12 +1495,35 @@
           <w:iCs/>
         </w:rPr>
       </w:pPr>
-      <w:r>
-        <w:rPr>
-          <w:b/>
-          <w:bCs/>
-          <w:iCs/>
-        </w:rPr>
+    </w:p>
+    <w:p>
+      <w:pPr>
+        <w:spacing w:after="40" w:line="360" w:lineRule="auto"/>
+        <w:ind w:firstLine="567"/>
+        <w:rPr>
+          <w:b/>
+          <w:bCs/>
+          <w:iCs/>
+        </w:rPr>
+      </w:pPr>
+    </w:p>
+    <w:p>
+      <w:pPr>
+        <w:spacing w:after="40" w:line="360" w:lineRule="auto"/>
+        <w:ind w:firstLine="567"/>
+        <w:rPr>
+          <w:b/>
+          <w:bCs/>
+          <w:iCs/>
+        </w:rPr>
+      </w:pPr>
+      <w:r>
+        <w:rPr>
+          <w:b/>
+          <w:bCs/>
+          <w:iCs/>
+        </w:rPr>
+        <w:lastRenderedPageBreak/>
         <w:t>Metadados</w:t>
       </w:r>
     </w:p>
@@ -1345,19 +1548,137 @@
         <w:rPr>
           <w:iCs/>
         </w:rPr>
-        <w:t xml:space="preserve">Os dados privados de cada indivíduo </w:t>
-      </w:r>
-      <w:r>
-        <w:rPr>
-          <w:iCs/>
-        </w:rPr>
-        <w:t>foram</w:t>
-      </w:r>
-      <w:r>
-        <w:rPr>
-          <w:iCs/>
-        </w:rPr>
-        <w:t xml:space="preserve"> preservados e somente </w:t>
+        <w:t>Os dados privados de cada indivíduo foram preservados e somente foram utilizados dados públicos de participação societária de empresas disponibilizados pelo Ministério da Economia [ME].</w:t>
+      </w:r>
+      <w:r>
+        <w:rPr>
+          <w:iCs/>
+        </w:rPr>
+        <w:t xml:space="preserve"> </w:t>
+      </w:r>
+      <w:r>
+        <w:rPr>
+          <w:iCs/>
+        </w:rPr>
+        <w:t>Os dados</w:t>
+      </w:r>
+      <w:r>
+        <w:rPr>
+          <w:iCs/>
+        </w:rPr>
+        <w:t xml:space="preserve"> utilizados para a realização das análises do trabalho, são de propriedade pública disponibilizados pela Secretaria Especial da Receita Federal do Brasil [RFB], os quais podem ser acessados através do canal Dados Abertos </w:t>
+      </w:r>
+      <w:r>
+        <w:t>(GOVERNO DO BRASIL, 2024)</w:t>
+      </w:r>
+      <w:r>
+        <w:rPr>
+          <w:iCs/>
+        </w:rPr>
+        <w:t xml:space="preserve">. </w:t>
+      </w:r>
+    </w:p>
+    <w:p>
+      <w:pPr>
+        <w:spacing w:after="40" w:line="360" w:lineRule="auto"/>
+        <w:ind w:firstLine="567"/>
+        <w:rPr>
+          <w:iCs/>
+        </w:rPr>
+      </w:pPr>
+      <w:r>
+        <w:rPr>
+          <w:iCs/>
+        </w:rPr>
+        <w:t xml:space="preserve">Devido a quantidade de informação disponível, foi necessário a obtenção de uma ferramenta a qual pudesse disponibilizar as informações de forma massiva. Desta forma, foi utilizado as informações centralizadas pelo site </w:t>
+      </w:r>
+      <w:r>
+        <w:rPr>
+          <w:i/>
+        </w:rPr>
+        <w:t>base dos dados</w:t>
+      </w:r>
+      <w:r>
+        <w:rPr>
+          <w:iCs/>
+        </w:rPr>
+        <w:t xml:space="preserve"> (</w:t>
+      </w:r>
+      <w:r>
+        <w:rPr>
+          <w:iCs/>
+        </w:rPr>
+        <w:t xml:space="preserve">BASE DOS DADOS, </w:t>
+      </w:r>
+      <w:r>
+        <w:rPr>
+          <w:iCs/>
+        </w:rPr>
+        <w:t>2024), o qual</w:t>
+      </w:r>
+      <w:r>
+        <w:rPr>
+          <w:iCs/>
+        </w:rPr>
+        <w:t xml:space="preserve">, de forma independente, </w:t>
+      </w:r>
+      <w:r>
+        <w:rPr>
+          <w:iCs/>
+        </w:rPr>
+        <w:t>centraliza</w:t>
+      </w:r>
+      <w:r>
+        <w:rPr>
+          <w:iCs/>
+        </w:rPr>
+        <w:t xml:space="preserve"> a ingestão dos dados públicos da receita federal e disponibiliza os dados publicamente na ferramenta </w:t>
+      </w:r>
+      <w:proofErr w:type="spellStart"/>
+      <w:r>
+        <w:rPr>
+          <w:i/>
+        </w:rPr>
+        <w:t>BigQuery</w:t>
+      </w:r>
+      <w:proofErr w:type="spellEnd"/>
+      <w:r>
+        <w:rPr>
+          <w:iCs/>
+        </w:rPr>
+        <w:t xml:space="preserve"> do </w:t>
+      </w:r>
+      <w:r>
+        <w:rPr>
+          <w:i/>
+        </w:rPr>
+        <w:t>Google</w:t>
+      </w:r>
+      <w:r>
+        <w:rPr>
+          <w:iCs/>
+        </w:rPr>
+        <w:t xml:space="preserve">. Essa ferramenta, disponibilizada, possibilita a análise de dados gerenciadas em larga escala (GOOGLE BIGQUERY,2023). A utilização da ferramenta foi essencial para o processo de </w:t>
+      </w:r>
+      <w:r>
+        <w:rPr>
+          <w:iCs/>
+        </w:rPr>
+        <w:t xml:space="preserve">Data </w:t>
+      </w:r>
+      <w:proofErr w:type="spellStart"/>
+      <w:r>
+        <w:rPr>
+          <w:iCs/>
+        </w:rPr>
+        <w:t>Wrangling</w:t>
+      </w:r>
+      <w:proofErr w:type="spellEnd"/>
+      <w:r>
+        <w:rPr>
+          <w:iCs/>
+        </w:rPr>
+        <w:t xml:space="preserve">, etapa fundamental para organizar os dados que </w:t>
       </w:r>
       <w:r>
         <w:rPr>
@@ -1369,7 +1690,110 @@
         <w:rPr>
           <w:iCs/>
         </w:rPr>
-        <w:t>utilizados dados públicos de participação societária de empresas disponibilizados pelo Ministério da Economia [ME]</w:t>
+        <w:t>utilizados para a modelagem do algoritmo</w:t>
+      </w:r>
+      <w:r>
+        <w:rPr>
+          <w:iCs/>
+        </w:rPr>
+        <w:t xml:space="preserve">, visto que foi necessário a análise de toda composição societário disponível. </w:t>
+      </w:r>
+    </w:p>
+    <w:p>
+      <w:pPr>
+        <w:spacing w:after="40" w:line="360" w:lineRule="auto"/>
+        <w:ind w:firstLine="567"/>
+        <w:rPr>
+          <w:iCs/>
+        </w:rPr>
+      </w:pPr>
+    </w:p>
+    <w:p>
+      <w:pPr>
+        <w:spacing w:after="40" w:line="360" w:lineRule="auto"/>
+        <w:ind w:firstLine="567"/>
+        <w:rPr>
+          <w:b/>
+          <w:bCs/>
+          <w:iCs/>
+        </w:rPr>
+      </w:pPr>
+      <w:r>
+        <w:rPr>
+          <w:b/>
+          <w:bCs/>
+          <w:iCs/>
+        </w:rPr>
+        <w:t xml:space="preserve">Data </w:t>
+      </w:r>
+      <w:proofErr w:type="spellStart"/>
+      <w:r>
+        <w:rPr>
+          <w:b/>
+          <w:bCs/>
+          <w:iCs/>
+        </w:rPr>
+        <w:t>Wrangling</w:t>
+      </w:r>
+      <w:proofErr w:type="spellEnd"/>
+      <w:r>
+        <w:rPr>
+          <w:b/>
+          <w:bCs/>
+          <w:iCs/>
+        </w:rPr>
+        <w:t>- tratamento de dados</w:t>
+      </w:r>
+    </w:p>
+    <w:p>
+      <w:pPr>
+        <w:spacing w:after="40" w:line="360" w:lineRule="auto"/>
+        <w:ind w:firstLine="567"/>
+        <w:rPr>
+          <w:iCs/>
+        </w:rPr>
+      </w:pPr>
+    </w:p>
+    <w:p>
+      <w:pPr>
+        <w:spacing w:after="40" w:line="360" w:lineRule="auto"/>
+        <w:ind w:firstLine="567"/>
+        <w:rPr>
+          <w:iCs/>
+        </w:rPr>
+      </w:pPr>
+      <w:r>
+        <w:rPr>
+          <w:iCs/>
+        </w:rPr>
+        <w:t>Para obtenção dos dados foi necessário criar uma estrutura de análise</w:t>
+      </w:r>
+      <w:r>
+        <w:rPr>
+          <w:iCs/>
+        </w:rPr>
+        <w:t xml:space="preserve"> espelho </w:t>
+      </w:r>
+      <w:r>
+        <w:rPr>
+          <w:iCs/>
+        </w:rPr>
+        <w:t>das bases fornecidas pela RFB, a fim de estudar as estruturas e vínculos entre as bases e suas respectivas observações</w:t>
+      </w:r>
+      <w:r>
+        <w:rPr>
+          <w:iCs/>
+        </w:rPr>
+        <w:t xml:space="preserve"> (</w:t>
+      </w:r>
+      <w:r>
+        <w:t>Imagem 1 do Apêndice A</w:t>
+      </w:r>
+      <w:r>
+        <w:rPr>
+          <w:iCs/>
+        </w:rPr>
+        <w:t>)</w:t>
       </w:r>
       <w:r>
         <w:rPr>
@@ -1377,6 +1801,27 @@
         </w:rPr>
         <w:t>.</w:t>
       </w:r>
+    </w:p>
+    <w:p>
+      <w:pPr>
+        <w:spacing w:after="40" w:line="360" w:lineRule="auto"/>
+        <w:ind w:firstLine="567"/>
+        <w:rPr>
+          <w:iCs/>
+        </w:rPr>
+      </w:pPr>
+      <w:r>
+        <w:rPr>
+          <w:iCs/>
+        </w:rPr>
+        <w:t xml:space="preserve">A obtenção dos dados em larga escala </w:t>
+      </w:r>
+      <w:r>
+        <w:rPr>
+          <w:iCs/>
+        </w:rPr>
+        <w:t>trouxe</w:t>
+      </w:r>
       <w:r>
         <w:rPr>
           <w:iCs/>
@@ -1387,28 +1832,75 @@
         <w:rPr>
           <w:iCs/>
         </w:rPr>
-        <w:t>Os dados</w:t>
-      </w:r>
-      <w:r>
-        <w:rPr>
-          <w:iCs/>
-        </w:rPr>
-        <w:t xml:space="preserve"> utilizados para a realização das análises do trabalho, são de propriedade pública disponibilizados pela Secretaria Especial da Receita Federal do Brasil [RFB], os quais podem ser acessados através do canal Dados Abertos </w:t>
-      </w:r>
-      <w:r>
-        <w:t xml:space="preserve">(GOVERNO DO BRASIL, </w:t>
-      </w:r>
-      <w:r>
-        <w:t>2024</w:t>
-      </w:r>
-      <w:r>
-        <w:t>)</w:t>
-      </w:r>
-      <w:r>
-        <w:rPr>
-          <w:iCs/>
-        </w:rPr>
-        <w:t xml:space="preserve">. </w:t>
+        <w:t xml:space="preserve">maior </w:t>
+      </w:r>
+      <w:r>
+        <w:rPr>
+          <w:iCs/>
+        </w:rPr>
+        <w:t xml:space="preserve">complexidade para realizar a gestão dos dados, pois </w:t>
+      </w:r>
+      <w:r>
+        <w:rPr>
+          <w:iCs/>
+        </w:rPr>
+        <w:t xml:space="preserve">com a existência de </w:t>
+      </w:r>
+      <w:r>
+        <w:rPr>
+          <w:iCs/>
+        </w:rPr>
+        <w:t xml:space="preserve">milhares de </w:t>
+      </w:r>
+      <w:r>
+        <w:rPr>
+          <w:iCs/>
+        </w:rPr>
+        <w:t xml:space="preserve">observações </w:t>
+      </w:r>
+      <w:r>
+        <w:rPr>
+          <w:iCs/>
+        </w:rPr>
+        <w:t xml:space="preserve">disponíveis a execução </w:t>
+      </w:r>
+      <w:r>
+        <w:rPr>
+          <w:iCs/>
+        </w:rPr>
+        <w:t>ficou prejudicada devido a</w:t>
+      </w:r>
+      <w:r>
+        <w:rPr>
+          <w:iCs/>
+        </w:rPr>
+        <w:t xml:space="preserve">o tratamento dos dados em hardware não escalonável. Sendo assim, para o projeto, se optou a utilização da ingestão de dados diretamente do </w:t>
+      </w:r>
+      <w:proofErr w:type="spellStart"/>
+      <w:r>
+        <w:rPr>
+          <w:iCs/>
+        </w:rPr>
+        <w:t>BigQuery</w:t>
+      </w:r>
+      <w:proofErr w:type="spellEnd"/>
+      <w:r>
+        <w:rPr>
+          <w:iCs/>
+        </w:rPr>
+        <w:t xml:space="preserve"> com a persistência de dados em uma base de dados local MySQL</w:t>
+      </w:r>
+      <w:r>
+        <w:rPr>
+          <w:iCs/>
+        </w:rPr>
+        <w:t>, assim como descrito no código fonte disponível no GitHub (ARAÚJO, 2024)</w:t>
+      </w:r>
+      <w:r>
+        <w:rPr>
+          <w:iCs/>
+        </w:rPr>
+        <w:t>.</w:t>
       </w:r>
     </w:p>
     <w:p>
@@ -1423,397 +1915,68 @@
         <w:rPr>
           <w:iCs/>
         </w:rPr>
-        <w:t xml:space="preserve">Devido a quantidade de informação disponível, foi necessário a obtenção de uma ferramenta a qual pudesse disponibilizar as informações de forma massiva. Desta forma, foi utilizado as informações centralizadas pelo site </w:t>
-      </w:r>
-      <w:r>
-        <w:rPr>
-          <w:i/>
-        </w:rPr>
-        <w:t>base dos dados</w:t>
-      </w:r>
-      <w:r>
-        <w:rPr>
-          <w:iCs/>
-        </w:rPr>
-        <w:t xml:space="preserve"> (</w:t>
-      </w:r>
-      <w:r>
-        <w:rPr>
-          <w:iCs/>
-        </w:rPr>
-        <w:t xml:space="preserve">BASE DOS DADOS, </w:t>
-      </w:r>
-      <w:r>
-        <w:rPr>
-          <w:iCs/>
-        </w:rPr>
-        <w:t xml:space="preserve">2024), </w:t>
+        <w:t>Como mostrado na Figura 1, c</w:t>
+      </w:r>
+      <w:r>
+        <w:rPr>
+          <w:iCs/>
+        </w:rPr>
+        <w:t xml:space="preserve">om a utilização dos dados mascarados para os sócios, foi necessário a criação de uma chave de referência entre as empresas e sócios, </w:t>
+      </w:r>
+      <w:r>
+        <w:rPr>
+          <w:iCs/>
+        </w:rPr>
+        <w:t xml:space="preserve">para que fosse possível </w:t>
+      </w:r>
+      <w:r>
+        <w:rPr>
+          <w:iCs/>
+        </w:rPr>
+        <w:t>criar um vínculo único entre as observações.</w:t>
+      </w:r>
+      <w:r>
+        <w:rPr>
+          <w:iCs/>
+        </w:rPr>
+        <w:t xml:space="preserve"> Para a visão das empresas, foi concatenado o número básico do </w:t>
+      </w:r>
+      <w:r>
+        <w:rPr>
+          <w:iCs/>
+        </w:rPr>
+        <w:t>CNPJ</w:t>
+      </w:r>
+      <w:r>
+        <w:rPr>
+          <w:iCs/>
+        </w:rPr>
+        <w:t xml:space="preserve"> com o nome da empresa, já</w:t>
+      </w:r>
+      <w:r>
+        <w:rPr>
+          <w:iCs/>
+        </w:rPr>
+        <w:t xml:space="preserve"> para os sócios, segu</w:t>
+      </w:r>
+      <w:r>
+        <w:rPr>
+          <w:iCs/>
+        </w:rPr>
+        <w:t>iu-se</w:t>
+      </w:r>
+      <w:r>
+        <w:rPr>
+          <w:iCs/>
+        </w:rPr>
+        <w:t xml:space="preserve"> a mesma lógica, concatenando o nome do sócio com um algoritmo de mascaramento e a </w:t>
       </w:r>
       <w:r>
         <w:rPr>
           <w:iCs/>
         </w:rPr>
         <w:lastRenderedPageBreak/>
-        <w:t>o qual</w:t>
-      </w:r>
-      <w:r>
-        <w:rPr>
-          <w:iCs/>
-        </w:rPr>
-        <w:t xml:space="preserve">, de forma independente, </w:t>
-      </w:r>
-      <w:r>
-        <w:rPr>
-          <w:iCs/>
-        </w:rPr>
-        <w:t>centraliza</w:t>
-      </w:r>
-      <w:r>
-        <w:rPr>
-          <w:iCs/>
-        </w:rPr>
-        <w:t xml:space="preserve"> a ingestão dos dados públicos da receita federal e disponibiliza os dados publicamente na ferramenta </w:t>
-      </w:r>
-      <w:proofErr w:type="spellStart"/>
-      <w:r>
-        <w:rPr>
-          <w:i/>
-        </w:rPr>
-        <w:t>BigQuery</w:t>
-      </w:r>
-      <w:proofErr w:type="spellEnd"/>
-      <w:r>
-        <w:rPr>
-          <w:iCs/>
-        </w:rPr>
-        <w:t xml:space="preserve"> do </w:t>
-      </w:r>
-      <w:r>
-        <w:rPr>
-          <w:i/>
-        </w:rPr>
-        <w:t>Google</w:t>
-      </w:r>
-      <w:r>
-        <w:rPr>
-          <w:iCs/>
-        </w:rPr>
-        <w:t xml:space="preserve">. Essa ferramenta, disponibilizada, possibilita a análise de dados gerenciadas em larga escala (GOOGLE BIGQUERY,2023). A utilização da ferramenta foi essencial para o processo de </w:t>
-      </w:r>
-      <w:r>
-        <w:rPr>
-          <w:iCs/>
-        </w:rPr>
-        <w:t xml:space="preserve">Data </w:t>
-      </w:r>
-      <w:proofErr w:type="spellStart"/>
-      <w:r>
-        <w:rPr>
-          <w:iCs/>
-        </w:rPr>
-        <w:t>Wrangling</w:t>
-      </w:r>
-      <w:proofErr w:type="spellEnd"/>
-      <w:r>
-        <w:rPr>
-          <w:iCs/>
-        </w:rPr>
-        <w:t xml:space="preserve">, etapa fundamental para organizar os dados que </w:t>
-      </w:r>
-      <w:r>
-        <w:rPr>
-          <w:iCs/>
-        </w:rPr>
-        <w:t xml:space="preserve">foram </w:t>
-      </w:r>
-      <w:r>
-        <w:rPr>
-          <w:iCs/>
-        </w:rPr>
-        <w:t>utilizados para a modelagem do algoritmo</w:t>
-      </w:r>
-      <w:r>
-        <w:rPr>
-          <w:iCs/>
-        </w:rPr>
-        <w:t xml:space="preserve">, visto que foi necessário a análise de toda composição societário disponível. </w:t>
-      </w:r>
-    </w:p>
-    <w:p>
-      <w:pPr>
-        <w:spacing w:after="40" w:line="360" w:lineRule="auto"/>
-        <w:ind w:firstLine="567"/>
-        <w:rPr>
-          <w:iCs/>
-        </w:rPr>
-      </w:pPr>
-    </w:p>
-    <w:p>
-      <w:pPr>
-        <w:spacing w:after="40" w:line="360" w:lineRule="auto"/>
-        <w:ind w:firstLine="567"/>
-        <w:rPr>
-          <w:b/>
-          <w:bCs/>
-          <w:iCs/>
-        </w:rPr>
-      </w:pPr>
-      <w:r>
-        <w:rPr>
-          <w:b/>
-          <w:bCs/>
-          <w:iCs/>
-        </w:rPr>
-        <w:t xml:space="preserve">Data </w:t>
-      </w:r>
-      <w:proofErr w:type="spellStart"/>
-      <w:r>
-        <w:rPr>
-          <w:b/>
-          <w:bCs/>
-          <w:iCs/>
-        </w:rPr>
-        <w:t>Wrangling</w:t>
-      </w:r>
-      <w:proofErr w:type="spellEnd"/>
-    </w:p>
-    <w:p>
-      <w:pPr>
-        <w:spacing w:after="40" w:line="360" w:lineRule="auto"/>
-        <w:ind w:firstLine="567"/>
-        <w:rPr>
-          <w:iCs/>
-        </w:rPr>
-      </w:pPr>
-    </w:p>
-    <w:p>
-      <w:pPr>
-        <w:spacing w:after="40" w:line="360" w:lineRule="auto"/>
-        <w:ind w:firstLine="567"/>
-        <w:rPr>
-          <w:iCs/>
-        </w:rPr>
-      </w:pPr>
-      <w:r>
-        <w:rPr>
-          <w:iCs/>
-        </w:rPr>
-        <w:t>Para obtenção dos dados foi necessário criar uma estrutura de análise</w:t>
-      </w:r>
-      <w:r>
-        <w:rPr>
-          <w:iCs/>
-        </w:rPr>
-        <w:t xml:space="preserve"> espelho </w:t>
-      </w:r>
-      <w:r>
-        <w:rPr>
-          <w:iCs/>
-        </w:rPr>
-        <w:t>das bases fornecidas pela RFB, a fim de estudar as estruturas e vínculos entre as bases e suas respectivas observações</w:t>
-      </w:r>
-      <w:r>
-        <w:rPr>
-          <w:iCs/>
-        </w:rPr>
-        <w:t xml:space="preserve"> (</w:t>
-      </w:r>
-      <w:r>
-        <w:t>Imagem 1 do Apêndice A</w:t>
-      </w:r>
-      <w:r>
-        <w:rPr>
-          <w:iCs/>
-        </w:rPr>
-        <w:t>)</w:t>
-      </w:r>
-      <w:r>
-        <w:rPr>
-          <w:iCs/>
-        </w:rPr>
-        <w:t>.</w:t>
-      </w:r>
-    </w:p>
-    <w:p>
-      <w:pPr>
-        <w:spacing w:after="40" w:line="360" w:lineRule="auto"/>
-        <w:ind w:firstLine="567"/>
-        <w:rPr>
-          <w:iCs/>
-        </w:rPr>
-      </w:pPr>
-      <w:r>
-        <w:rPr>
-          <w:iCs/>
-        </w:rPr>
-        <w:t xml:space="preserve">A obtenção dos dados em larga escala </w:t>
-      </w:r>
-      <w:r>
-        <w:rPr>
-          <w:iCs/>
-        </w:rPr>
-        <w:t>trouxe</w:t>
-      </w:r>
-      <w:r>
-        <w:rPr>
-          <w:iCs/>
-        </w:rPr>
-        <w:t xml:space="preserve"> </w:t>
-      </w:r>
-      <w:r>
-        <w:rPr>
-          <w:iCs/>
-        </w:rPr>
-        <w:t xml:space="preserve">maior </w:t>
-      </w:r>
-      <w:r>
-        <w:rPr>
-          <w:iCs/>
-        </w:rPr>
-        <w:t xml:space="preserve">complexidade para realizar a gestão dos dados, pois </w:t>
-      </w:r>
-      <w:r>
-        <w:rPr>
-          <w:iCs/>
-        </w:rPr>
-        <w:t xml:space="preserve">com a existência de </w:t>
-      </w:r>
-      <w:r>
-        <w:rPr>
-          <w:iCs/>
-        </w:rPr>
-        <w:t xml:space="preserve">milhares de </w:t>
-      </w:r>
-      <w:r>
-        <w:rPr>
-          <w:iCs/>
-        </w:rPr>
-        <w:t xml:space="preserve">observações </w:t>
-      </w:r>
-      <w:r>
-        <w:rPr>
-          <w:iCs/>
-        </w:rPr>
-        <w:t xml:space="preserve">disponíveis a execução </w:t>
-      </w:r>
-      <w:r>
-        <w:rPr>
-          <w:iCs/>
-        </w:rPr>
-        <w:t>ficou prejudicada devido a</w:t>
-      </w:r>
-      <w:r>
-        <w:rPr>
-          <w:iCs/>
-        </w:rPr>
-        <w:t xml:space="preserve">o tratamento dos dados em hardware não escalonável. Sendo assim, para o projeto, se optou a utilização da ingestão de dados diretamente do </w:t>
-      </w:r>
-      <w:proofErr w:type="spellStart"/>
-      <w:r>
-        <w:rPr>
-          <w:iCs/>
-        </w:rPr>
-        <w:t>BigQuery</w:t>
-      </w:r>
-      <w:proofErr w:type="spellEnd"/>
-      <w:r>
-        <w:rPr>
-          <w:iCs/>
-        </w:rPr>
-        <w:t xml:space="preserve"> com a persistência de dados em uma base de dados local MySQL</w:t>
-      </w:r>
-      <w:r>
-        <w:rPr>
-          <w:iCs/>
-        </w:rPr>
-        <w:t>, assim como descrito no código fonte disponível no GitHub (ARAÚJO, 2024)</w:t>
-      </w:r>
-      <w:r>
-        <w:rPr>
-          <w:iCs/>
-        </w:rPr>
-        <w:t>.</w:t>
-      </w:r>
-    </w:p>
-    <w:p>
-      <w:pPr>
-        <w:spacing w:after="40" w:line="360" w:lineRule="auto"/>
-        <w:ind w:firstLine="567"/>
-        <w:rPr>
-          <w:iCs/>
-        </w:rPr>
-      </w:pPr>
-      <w:r>
-        <w:rPr>
-          <w:iCs/>
-        </w:rPr>
-        <w:t xml:space="preserve">Com a utilização </w:t>
-      </w:r>
-      <w:r>
-        <w:rPr>
-          <w:iCs/>
-        </w:rPr>
-        <w:t xml:space="preserve">dos dados mascarados para os sócios, foi necessário </w:t>
-      </w:r>
-      <w:r>
-        <w:rPr>
-          <w:iCs/>
-        </w:rPr>
-        <w:t xml:space="preserve">a criação de uma chave de referência entre as empresas e sócios, </w:t>
-      </w:r>
-      <w:r>
-        <w:rPr>
-          <w:iCs/>
-        </w:rPr>
-        <w:t xml:space="preserve">para que fosse possível </w:t>
-      </w:r>
-      <w:r>
-        <w:rPr>
-          <w:iCs/>
-        </w:rPr>
-        <w:t>criar um vínculo único</w:t>
-      </w:r>
-      <w:r>
-        <w:rPr>
-          <w:iCs/>
-        </w:rPr>
-        <w:t xml:space="preserve"> entre as observações.</w:t>
-      </w:r>
-      <w:r>
-        <w:rPr>
-          <w:iCs/>
-        </w:rPr>
-        <w:t xml:space="preserve"> Para a visão das empresas, foi concatenado o número básico do </w:t>
-      </w:r>
-      <w:r>
-        <w:rPr>
-          <w:iCs/>
-        </w:rPr>
-        <w:t>CNPJ</w:t>
-      </w:r>
-      <w:r>
-        <w:rPr>
-          <w:iCs/>
-        </w:rPr>
-        <w:t xml:space="preserve"> com o nome da empresa, já</w:t>
-      </w:r>
-      <w:r>
-        <w:rPr>
-          <w:iCs/>
-        </w:rPr>
-        <w:t xml:space="preserve"> para os sócios, segu</w:t>
-      </w:r>
-      <w:r>
-        <w:rPr>
-          <w:iCs/>
-        </w:rPr>
-        <w:t>iu-se</w:t>
-      </w:r>
-      <w:r>
-        <w:rPr>
-          <w:iCs/>
-        </w:rPr>
-        <w:t xml:space="preserve"> a mesma lógica, concatenando o nome do sócio com um algoritmo de mascaramento e a base do CPF ou CNPJ mascarado. Essas chaves possibilitam </w:t>
+        <w:t xml:space="preserve">base do CPF ou CNPJ mascarado. Essas chaves possibilitam </w:t>
       </w:r>
       <w:r>
         <w:rPr>
@@ -1841,7 +2004,6 @@
     <w:p>
       <w:pPr>
         <w:spacing w:after="40" w:line="360" w:lineRule="auto"/>
-        <w:ind w:firstLine="567"/>
         <w:jc w:val="center"/>
         <w:rPr>
           <w:iCs/>
@@ -1851,7 +2013,19 @@
         <w:rPr>
           <w:iCs/>
         </w:rPr>
-        <w:t>Figura 1. Chaves únicas de referência entre empresas e sócios</w:t>
+        <w:t>Figura 1</w:t>
+      </w:r>
+      <w:r>
+        <w:rPr>
+          <w:iCs/>
+        </w:rPr>
+        <w:t xml:space="preserve"> -</w:t>
+      </w:r>
+      <w:r>
+        <w:rPr>
+          <w:iCs/>
+        </w:rPr>
+        <w:t xml:space="preserve"> Chaves únicas de referência entre empresas e sócios</w:t>
       </w:r>
     </w:p>
     <w:p>
@@ -1865,6 +2039,7 @@
       <w:r>
         <w:rPr>
           <w:iCs/>
+          <w:noProof/>
         </w:rPr>
         <w:drawing>
           <wp:inline distT="0" distB="0" distL="0" distR="0" wp14:anchorId="02FB338C" wp14:editId="245F15BF">
@@ -1906,219 +2081,195 @@
     <w:p>
       <w:pPr>
         <w:spacing w:after="40" w:line="360" w:lineRule="auto"/>
+        <w:jc w:val="center"/>
+        <w:rPr>
+          <w:iCs/>
+        </w:rPr>
+      </w:pPr>
+      <w:r>
+        <w:rPr>
+          <w:iCs/>
+        </w:rPr>
+        <w:t>Fonte: Autor, 2024</w:t>
+      </w:r>
+    </w:p>
+    <w:p>
+      <w:pPr>
+        <w:spacing w:after="40" w:line="360" w:lineRule="auto"/>
+        <w:ind w:firstLine="567"/>
+        <w:rPr>
+          <w:b/>
+          <w:bCs/>
+          <w:iCs/>
+        </w:rPr>
+      </w:pPr>
+    </w:p>
+    <w:p>
+      <w:pPr>
+        <w:spacing w:after="40" w:line="360" w:lineRule="auto"/>
+        <w:ind w:firstLine="567"/>
+        <w:rPr>
+          <w:b/>
+          <w:bCs/>
+          <w:iCs/>
+        </w:rPr>
+      </w:pPr>
+      <w:r>
+        <w:rPr>
+          <w:b/>
+          <w:bCs/>
+          <w:iCs/>
+        </w:rPr>
+        <w:t>Grafos</w:t>
+      </w:r>
+    </w:p>
+    <w:p>
+      <w:pPr>
+        <w:spacing w:after="40" w:line="360" w:lineRule="auto"/>
+        <w:ind w:firstLine="567"/>
+        <w:rPr>
+          <w:iCs/>
+        </w:rPr>
+      </w:pPr>
+    </w:p>
+    <w:p>
+      <w:pPr>
+        <w:spacing w:after="40" w:line="360" w:lineRule="auto"/>
+        <w:ind w:firstLine="567"/>
+        <w:rPr>
+          <w:iCs/>
+        </w:rPr>
+      </w:pPr>
+      <w:r>
+        <w:rPr>
+          <w:iCs/>
+        </w:rPr>
+        <w:t xml:space="preserve">A teoria dos grafos é uma área da matemática que se dedica ao estudo de diagramas, que são estruturas matemáticas utilizadas para representar relações entre </w:t>
+      </w:r>
+      <w:r>
+        <w:rPr>
+          <w:iCs/>
+        </w:rPr>
+        <w:t>indivíduos</w:t>
+      </w:r>
+      <w:r>
+        <w:rPr>
+          <w:iCs/>
+        </w:rPr>
+        <w:t xml:space="preserve">. Um diagrama é composto por nós (também conhecidos como </w:t>
+      </w:r>
+      <w:r>
+        <w:rPr>
+          <w:iCs/>
+        </w:rPr>
+        <w:t>vértices</w:t>
+      </w:r>
+      <w:r>
+        <w:rPr>
+          <w:iCs/>
+        </w:rPr>
+        <w:t xml:space="preserve">) ligados por linhas (também chamadas de </w:t>
+      </w:r>
+      <w:r>
+        <w:rPr>
+          <w:iCs/>
+        </w:rPr>
+        <w:t xml:space="preserve">arestas ou </w:t>
+      </w:r>
+      <w:r>
+        <w:rPr>
+          <w:iCs/>
+        </w:rPr>
+        <w:t xml:space="preserve">conexões). Os diagramas podem ser não </w:t>
+      </w:r>
+      <w:r>
+        <w:rPr>
+          <w:iCs/>
+        </w:rPr>
+        <w:t>direcionados</w:t>
+      </w:r>
+      <w:r>
+        <w:rPr>
+          <w:iCs/>
+        </w:rPr>
+        <w:t xml:space="preserve">, nos quais as linhas conectam os nós simetricamente, ou </w:t>
+      </w:r>
+      <w:r>
+        <w:rPr>
+          <w:iCs/>
+        </w:rPr>
+        <w:t>direcionados</w:t>
+      </w:r>
+      <w:r>
+        <w:rPr>
+          <w:iCs/>
+        </w:rPr>
+        <w:t>, nos quais as linhas conectam os nós assimetricamente</w:t>
+      </w:r>
+      <w:r>
+        <w:rPr>
+          <w:iCs/>
+        </w:rPr>
+        <w:t xml:space="preserve"> </w:t>
+      </w:r>
+      <w:r>
+        <w:rPr>
+          <w:iCs/>
+        </w:rPr>
+        <w:t>(</w:t>
+      </w:r>
+      <w:r>
+        <w:t>WILSON, 1996)</w:t>
+      </w:r>
+      <w:r>
+        <w:t>.</w:t>
+      </w:r>
+    </w:p>
+    <w:p>
+      <w:pPr>
+        <w:spacing w:after="40" w:line="360" w:lineRule="auto"/>
+        <w:ind w:firstLine="567"/>
+      </w:pPr>
+      <w:r>
+        <w:t>Em grafos direcionados, as arestas</w:t>
+      </w:r>
+      <w:r>
+        <w:t xml:space="preserve"> possuem uma direção clara</w:t>
+      </w:r>
+      <w:r>
+        <w:t xml:space="preserve">, indicando um ponto de partida e um ponto de chegada. Isso é útil para representar relações unidirecionais, </w:t>
+      </w:r>
+      <w:r>
+        <w:t xml:space="preserve">ou seja, relações que partem sempre de um nó para outro, demonstrando um fluxo contínuo de ligação entre </w:t>
+      </w:r>
+      <w:r>
+        <w:t>nós</w:t>
+      </w:r>
+      <w:r>
+        <w:t xml:space="preserve"> de acordo com o que é demonstrado na </w:t>
+      </w:r>
+      <w:r>
+        <w:t>Figura 2. Observa-se que o nó A se liga ao nó B e o B ao nó C, porém não existe nenhuma ligação ou vínculo do B para o A, do C para o B e nem do C para o A, ou seja, são vínculos unidirecionais</w:t>
+      </w:r>
+      <w:r>
+        <w:t xml:space="preserve">. </w:t>
+      </w:r>
+      <w:r>
+        <w:t>Rotas de entregas em aplicativos de entrega, pode ser considerado um exemplo da utilização desse tipo de abordagem</w:t>
+      </w:r>
+    </w:p>
+    <w:p>
+      <w:pPr>
+        <w:spacing w:after="40" w:line="360" w:lineRule="auto"/>
         <w:ind w:firstLine="567"/>
         <w:jc w:val="center"/>
-        <w:rPr>
-          <w:iCs/>
-        </w:rPr>
-      </w:pPr>
-      <w:r>
-        <w:rPr>
-          <w:iCs/>
-        </w:rPr>
-        <w:t>Fonte: Autor, 2024</w:t>
-      </w:r>
-    </w:p>
-    <w:p>
-      <w:pPr>
-        <w:spacing w:after="40" w:line="360" w:lineRule="auto"/>
-        <w:ind w:firstLine="567"/>
-        <w:rPr>
-          <w:b/>
-          <w:bCs/>
-          <w:iCs/>
-        </w:rPr>
-      </w:pPr>
-    </w:p>
-    <w:p>
-      <w:pPr>
-        <w:spacing w:after="40" w:line="360" w:lineRule="auto"/>
-        <w:ind w:firstLine="567"/>
-        <w:rPr>
-          <w:b/>
-          <w:bCs/>
-          <w:iCs/>
-        </w:rPr>
-      </w:pPr>
-    </w:p>
-    <w:p>
-      <w:pPr>
-        <w:spacing w:after="40" w:line="360" w:lineRule="auto"/>
-        <w:ind w:firstLine="567"/>
-        <w:rPr>
-          <w:b/>
-          <w:bCs/>
-          <w:iCs/>
-        </w:rPr>
-      </w:pPr>
-    </w:p>
-    <w:p>
-      <w:pPr>
-        <w:spacing w:after="40" w:line="360" w:lineRule="auto"/>
-        <w:ind w:firstLine="567"/>
-        <w:rPr>
-          <w:b/>
-          <w:bCs/>
-          <w:iCs/>
-        </w:rPr>
-      </w:pPr>
-      <w:r>
-        <w:rPr>
-          <w:b/>
-          <w:bCs/>
-          <w:iCs/>
-        </w:rPr>
-        <w:t>Grafos</w:t>
-      </w:r>
-    </w:p>
-    <w:p>
-      <w:pPr>
-        <w:spacing w:after="40" w:line="360" w:lineRule="auto"/>
-        <w:ind w:firstLine="567"/>
-        <w:rPr>
-          <w:iCs/>
-        </w:rPr>
-      </w:pPr>
-    </w:p>
-    <w:p>
-      <w:pPr>
-        <w:spacing w:after="40" w:line="360" w:lineRule="auto"/>
-        <w:ind w:firstLine="567"/>
-        <w:rPr>
-          <w:iCs/>
-        </w:rPr>
-      </w:pPr>
-      <w:r>
-        <w:rPr>
-          <w:iCs/>
-        </w:rPr>
-        <w:t xml:space="preserve">A teoria dos grafos é uma área da matemática que se dedica ao estudo de diagramas, que são estruturas matemáticas utilizadas para representar relações entre </w:t>
-      </w:r>
-      <w:r>
-        <w:rPr>
-          <w:iCs/>
-        </w:rPr>
-        <w:t>indivíduos</w:t>
-      </w:r>
-      <w:r>
-        <w:rPr>
-          <w:iCs/>
-        </w:rPr>
-        <w:t xml:space="preserve">. Um diagrama é composto por nós (também conhecidos como </w:t>
-      </w:r>
-      <w:r>
-        <w:rPr>
-          <w:iCs/>
-        </w:rPr>
-        <w:t>vértices</w:t>
-      </w:r>
-      <w:r>
-        <w:rPr>
-          <w:iCs/>
-        </w:rPr>
-        <w:t xml:space="preserve">) ligados por linhas (também chamadas de </w:t>
-      </w:r>
-      <w:r>
-        <w:rPr>
-          <w:iCs/>
-        </w:rPr>
-        <w:t xml:space="preserve">arestas ou </w:t>
-      </w:r>
-      <w:r>
-        <w:rPr>
-          <w:iCs/>
-        </w:rPr>
-        <w:t xml:space="preserve">conexões). Os diagramas podem ser não </w:t>
-      </w:r>
-      <w:r>
-        <w:rPr>
-          <w:iCs/>
-        </w:rPr>
-        <w:t>direcionados</w:t>
-      </w:r>
-      <w:r>
-        <w:rPr>
-          <w:iCs/>
-        </w:rPr>
-        <w:t xml:space="preserve">, nos quais as linhas conectam os nós simetricamente, ou </w:t>
-      </w:r>
-      <w:r>
-        <w:rPr>
-          <w:iCs/>
-        </w:rPr>
-        <w:t>direcionados</w:t>
-      </w:r>
-      <w:r>
-        <w:rPr>
-          <w:iCs/>
-        </w:rPr>
-        <w:t>, nos quais as linhas conectam os nós assimetricamente</w:t>
-      </w:r>
-      <w:r>
-        <w:rPr>
-          <w:iCs/>
-        </w:rPr>
-        <w:t xml:space="preserve"> </w:t>
-      </w:r>
-      <w:r>
-        <w:rPr>
-          <w:iCs/>
-        </w:rPr>
-        <w:t>(</w:t>
-      </w:r>
-      <w:r>
-        <w:t>WILSON,</w:t>
-      </w:r>
-      <w:r>
-        <w:t xml:space="preserve"> 1996)</w:t>
-      </w:r>
-      <w:r>
-        <w:t>.</w:t>
-      </w:r>
-    </w:p>
-    <w:p>
-      <w:pPr>
-        <w:spacing w:after="40" w:line="360" w:lineRule="auto"/>
-        <w:ind w:firstLine="567"/>
-      </w:pPr>
-      <w:r>
-        <w:t>Em grafos direcionados, as arestas</w:t>
-      </w:r>
-      <w:r>
-        <w:t xml:space="preserve"> possuem uma direção clara</w:t>
-      </w:r>
-      <w:r>
-        <w:t xml:space="preserve">, indicando um ponto de partida e um ponto de chegada. Isso é útil para representar relações unidirecionais, </w:t>
-      </w:r>
-      <w:r>
-        <w:t xml:space="preserve">ou seja, relações que partem sempre de um nó para outro, demonstrando um fluxo contínuo de ligação entre </w:t>
-      </w:r>
-      <w:r>
-        <w:t>nós</w:t>
-      </w:r>
-      <w:r>
-        <w:t xml:space="preserve"> (Figura 2). Observa-se que o nó A se liga ao nó B e o B ao nó C, porém não existe nenhuma ligação ou vínculo do B para o A, do C para o B e nem do C para o A, ou seja, são vínculos unidirecionais</w:t>
-      </w:r>
-      <w:r>
-        <w:t xml:space="preserve">. </w:t>
-      </w:r>
-      <w:r>
-        <w:t>Rotas de entregas em aplicativos de entrega, pode ser considerado um exemplo da utilização desse tipo de abordagem</w:t>
-      </w:r>
-    </w:p>
-    <w:p>
-      <w:pPr>
-        <w:spacing w:after="40" w:line="360" w:lineRule="auto"/>
-        <w:ind w:firstLine="567"/>
+      </w:pPr>
+    </w:p>
+    <w:p>
+      <w:pPr>
+        <w:spacing w:after="40" w:line="360" w:lineRule="auto"/>
         <w:jc w:val="center"/>
       </w:pPr>
-    </w:p>
-    <w:p>
-      <w:pPr>
-        <w:spacing w:after="40" w:line="360" w:lineRule="auto"/>
-        <w:ind w:firstLine="567"/>
-        <w:jc w:val="center"/>
-      </w:pPr>
       <w:r>
         <w:t>Figura 2. Grafo direcionado</w:t>
       </w:r>
@@ -2126,6 +2277,9 @@
         <w:br/>
       </w:r>
       <w:r>
+        <w:rPr>
+          <w:noProof/>
+        </w:rPr>
         <w:drawing>
           <wp:inline distT="0" distB="0" distL="0" distR="0" wp14:anchorId="41FA0B99" wp14:editId="78EF6183">
             <wp:extent cx="3346017" cy="1069187"/>
@@ -2166,28 +2320,46 @@
     <w:p>
       <w:pPr>
         <w:spacing w:after="40" w:line="360" w:lineRule="auto"/>
+        <w:jc w:val="center"/>
+      </w:pPr>
+      <w:r>
+        <w:t>Fonte: Autor</w:t>
+      </w:r>
+      <w:r>
+        <w:t>, 2024</w:t>
+      </w:r>
+    </w:p>
+    <w:p>
+      <w:pPr>
+        <w:spacing w:after="40" w:line="360" w:lineRule="auto"/>
         <w:ind w:firstLine="567"/>
         <w:jc w:val="center"/>
       </w:pPr>
-      <w:r>
-        <w:t>Fonte: Autor</w:t>
-      </w:r>
     </w:p>
     <w:p>
       <w:pPr>
         <w:spacing w:after="40" w:line="360" w:lineRule="auto"/>
         <w:ind w:firstLine="567"/>
+      </w:pPr>
+      <w:r>
+        <w:lastRenderedPageBreak/>
+        <w:t xml:space="preserve">Já em grafos não direcionados, as arestas não têm direção, indicando uma relação bidirecional ou mútua entre os vértices. Esse tipo de grafo é usado </w:t>
+      </w:r>
+      <w:r>
+        <w:t xml:space="preserve">por exemplo, </w:t>
+      </w:r>
+      <w:r>
+        <w:t>para representar redes sociais ou conexões físicas, onde a relação entre os nós é simétrica.</w:t>
+      </w:r>
+    </w:p>
+    <w:p>
+      <w:pPr>
+        <w:spacing w:after="40" w:line="360" w:lineRule="auto"/>
         <w:jc w:val="center"/>
-      </w:pPr>
-    </w:p>
-    <w:p>
-      <w:pPr>
-        <w:spacing w:after="40" w:line="360" w:lineRule="auto"/>
-        <w:ind w:firstLine="567"/>
-      </w:pPr>
-      <w:r>
-        <w:t>Já em grafos não direcionados, as arestas não têm direção, indicando uma relação bidirecional ou mútua entre os vértices. Esse tipo de grafo é frequentemente usado para representar redes sociais ou conexões físicas, onde a relação entre os nós é simétrica.</w:t>
-      </w:r>
+        <w:rPr>
+          <w:iCs/>
+        </w:rPr>
+      </w:pPr>
     </w:p>
     <w:p>
       <w:pPr>
@@ -2197,37 +2369,16 @@
           <w:iCs/>
         </w:rPr>
       </w:pPr>
-    </w:p>
-    <w:p>
-      <w:pPr>
-        <w:spacing w:after="40" w:line="360" w:lineRule="auto"/>
-        <w:jc w:val="center"/>
-        <w:rPr>
-          <w:iCs/>
-        </w:rPr>
-      </w:pPr>
-      <w:r>
-        <w:rPr>
-          <w:iCs/>
-        </w:rPr>
-        <w:lastRenderedPageBreak/>
-        <w:t xml:space="preserve">Figura </w:t>
-      </w:r>
-      <w:r>
-        <w:rPr>
-          <w:iCs/>
-        </w:rPr>
-        <w:t>3</w:t>
-      </w:r>
-      <w:r>
-        <w:rPr>
-          <w:iCs/>
-        </w:rPr>
-        <w:t>. Estrutura de Grado não direcionado</w:t>
-      </w:r>
-      <w:r>
-        <w:rPr>
-          <w:iCs/>
+      <w:r>
+        <w:rPr>
+          <w:iCs/>
+        </w:rPr>
+        <w:t>Figura 3. Estrutura de Grado não direcionado</w:t>
+      </w:r>
+      <w:r>
+        <w:rPr>
+          <w:iCs/>
+          <w:noProof/>
         </w:rPr>
         <w:drawing>
           <wp:inline distT="0" distB="0" distL="0" distR="0" wp14:anchorId="2B0F39DB" wp14:editId="022B55D6">
@@ -2280,6 +2431,12 @@
         </w:rPr>
         <w:t>Fonte: Autor</w:t>
       </w:r>
+      <w:r>
+        <w:rPr>
+          <w:iCs/>
+        </w:rPr>
+        <w:t>, 2024</w:t>
+      </w:r>
     </w:p>
     <w:p>
       <w:pPr>
@@ -2291,6 +2448,17 @@
           <w:iCs/>
         </w:rPr>
       </w:pPr>
+    </w:p>
+    <w:p>
+      <w:pPr>
+        <w:spacing w:after="40" w:line="360" w:lineRule="auto"/>
+        <w:ind w:firstLine="567"/>
+        <w:rPr>
+          <w:b/>
+          <w:bCs/>
+          <w:iCs/>
+        </w:rPr>
+      </w:pPr>
       <w:r>
         <w:rPr>
           <w:b/>
@@ -2304,6 +2472,17 @@
       <w:pPr>
         <w:spacing w:after="40" w:line="360" w:lineRule="auto"/>
         <w:ind w:firstLine="567"/>
+        <w:rPr>
+          <w:b/>
+          <w:bCs/>
+          <w:iCs/>
+        </w:rPr>
+      </w:pPr>
+    </w:p>
+    <w:p>
+      <w:pPr>
+        <w:spacing w:after="40" w:line="360" w:lineRule="auto"/>
+        <w:ind w:firstLine="567"/>
       </w:pPr>
       <w:r>
         <w:t>Após a</w:t>
@@ -2366,7 +2545,13 @@
         <w:footnoteReference w:id="1"/>
       </w:r>
       <w:r>
-        <w:t xml:space="preserve">, descritos como empresas, sócios e relação empresa e sócio. Em seguida é executado massivamente a validação de relacionamentos entre as empresas e sócios, associando as arestas dos </w:t>
+        <w:t xml:space="preserve">, descritos como empresas, sócios e relação empresa e sócio. Em seguida é executado massivamente a validação de relacionamentos entre as empresas e sócios, </w:t>
+      </w:r>
+      <w:r>
+        <w:t xml:space="preserve">criando e </w:t>
+      </w:r>
+      <w:r>
+        <w:t xml:space="preserve">associando as arestas dos </w:t>
       </w:r>
       <w:proofErr w:type="spellStart"/>
       <w:r>
@@ -2380,19 +2565,17 @@
         <w:t xml:space="preserve"> A </w:t>
       </w:r>
       <w:r>
-        <w:rPr>
-          <w:highlight w:val="yellow"/>
-        </w:rPr>
-        <w:t>figura X</w:t>
+        <w:t xml:space="preserve">figura </w:t>
+      </w:r>
+      <w:r>
+        <w:t>4</w:t>
       </w:r>
       <w:r>
         <w:t xml:space="preserve">, ilustra como parte dos </w:t>
       </w:r>
-      <w:proofErr w:type="spellStart"/>
-      <w:r>
-        <w:t>subgrafos</w:t>
-      </w:r>
-      <w:proofErr w:type="spellEnd"/>
+      <w:r>
+        <w:t>conjuntos</w:t>
+      </w:r>
       <w:r>
         <w:t xml:space="preserve">, denominados GE, foram gerados após a execução do algoritmo. </w:t>
       </w:r>
@@ -2409,10 +2592,41 @@
     <w:p>
       <w:pPr>
         <w:spacing w:after="40" w:line="360" w:lineRule="auto"/>
+        <w:ind w:firstLine="567"/>
+      </w:pPr>
+    </w:p>
+    <w:p>
+      <w:pPr>
+        <w:spacing w:after="40" w:line="360" w:lineRule="auto"/>
+        <w:ind w:firstLine="567"/>
+      </w:pPr>
+    </w:p>
+    <w:p>
+      <w:pPr>
+        <w:spacing w:after="40" w:line="360" w:lineRule="auto"/>
+        <w:ind w:firstLine="567"/>
+      </w:pPr>
+    </w:p>
+    <w:p>
+      <w:pPr>
+        <w:spacing w:after="40" w:line="360" w:lineRule="auto"/>
+        <w:ind w:firstLine="567"/>
+      </w:pPr>
+    </w:p>
+    <w:p>
+      <w:pPr>
+        <w:spacing w:after="40" w:line="360" w:lineRule="auto"/>
         <w:jc w:val="center"/>
       </w:pPr>
       <w:r>
-        <w:t>Figura X. Grafo de referência</w:t>
+        <w:lastRenderedPageBreak/>
+        <w:t xml:space="preserve">Figura </w:t>
+      </w:r>
+      <w:r>
+        <w:t>4</w:t>
+      </w:r>
+      <w:r>
+        <w:t>. Grafo de referência</w:t>
       </w:r>
     </w:p>
     <w:p>
@@ -2436,8 +2650,8 @@
         <w:tblLook w:val="04A0" w:firstRow="1" w:lastRow="0" w:firstColumn="1" w:lastColumn="0" w:noHBand="0" w:noVBand="1"/>
       </w:tblPr>
       <w:tblGrid>
-        <w:gridCol w:w="4504"/>
-        <w:gridCol w:w="4566"/>
+        <w:gridCol w:w="4472"/>
+        <w:gridCol w:w="4598"/>
       </w:tblGrid>
       <w:tr>
         <w:tc>
@@ -2450,7 +2664,9 @@
               <w:jc w:val="center"/>
             </w:pPr>
             <w:r>
-              <w:lastRenderedPageBreak/>
+              <w:rPr>
+                <w:noProof/>
+              </w:rPr>
               <w:drawing>
                 <wp:inline distT="0" distB="0" distL="0" distR="0" wp14:anchorId="0012F9DA" wp14:editId="0E67584D">
                   <wp:extent cx="2670048" cy="2229080"/>
@@ -2500,10 +2716,10 @@
             </w:pPr>
             <w:r>
               <w:drawing>
-                <wp:inline distT="0" distB="0" distL="0" distR="0" wp14:anchorId="1D438FFE" wp14:editId="54198008">
-                  <wp:extent cx="2758157" cy="2978613"/>
-                  <wp:effectExtent l="0" t="0" r="4445" b="0"/>
-                  <wp:docPr id="254928910" name="Imagem 1"/>
+                <wp:inline distT="0" distB="0" distL="0" distR="0" wp14:anchorId="512600C2" wp14:editId="2BB92C0C">
+                  <wp:extent cx="2782581" cy="2965836"/>
+                  <wp:effectExtent l="0" t="0" r="0" b="6350"/>
+                  <wp:docPr id="2071668836" name="Imagem 1"/>
                   <wp:cNvGraphicFramePr>
                     <a:graphicFrameLocks xmlns:a="http://schemas.openxmlformats.org/drawingml/2006/main" noChangeAspect="1"/>
                   </wp:cNvGraphicFramePr>
@@ -2511,7 +2727,7 @@
                     <a:graphicData uri="http://schemas.openxmlformats.org/drawingml/2006/picture">
                       <pic:pic xmlns:pic="http://schemas.openxmlformats.org/drawingml/2006/picture">
                         <pic:nvPicPr>
-                          <pic:cNvPr id="254928910" name=""/>
+                          <pic:cNvPr id="2071668836" name=""/>
                           <pic:cNvPicPr/>
                         </pic:nvPicPr>
                         <pic:blipFill>
@@ -2523,7 +2739,7 @@
                         <pic:spPr>
                           <a:xfrm>
                             <a:off x="0" y="0"/>
-                            <a:ext cx="2784167" cy="3006702"/>
+                            <a:ext cx="2796956" cy="2981158"/>
                           </a:xfrm>
                           <a:prstGeom prst="rect">
                             <a:avLst/>
@@ -2547,6 +2763,9 @@
       <w:r>
         <w:t>Fonte: Autor</w:t>
       </w:r>
+      <w:r>
+        <w:t>, 2024</w:t>
+      </w:r>
     </w:p>
     <w:p>
       <w:pPr>
@@ -2681,7 +2900,13 @@
         <w:rPr>
           <w:iCs/>
         </w:rPr>
-        <w:t>em um grafo não direcionado pode formar uma estrutura de GE.</w:t>
+        <w:t>em um grafo não direcionado pode formar uma estrutura de GE</w:t>
+      </w:r>
+      <w:r>
+        <w:rPr>
+          <w:iCs/>
+        </w:rPr>
+        <w:t>, conforme visto na figura 5.</w:t>
       </w:r>
     </w:p>
     <w:p>
@@ -2696,6 +2921,78 @@
     <w:p>
       <w:pPr>
         <w:spacing w:after="40" w:line="360" w:lineRule="auto"/>
+        <w:ind w:firstLine="567"/>
+        <w:rPr>
+          <w:iCs/>
+        </w:rPr>
+      </w:pPr>
+    </w:p>
+    <w:p>
+      <w:pPr>
+        <w:spacing w:after="40" w:line="360" w:lineRule="auto"/>
+        <w:ind w:firstLine="567"/>
+        <w:rPr>
+          <w:iCs/>
+        </w:rPr>
+      </w:pPr>
+    </w:p>
+    <w:p>
+      <w:pPr>
+        <w:spacing w:after="40" w:line="360" w:lineRule="auto"/>
+        <w:ind w:firstLine="567"/>
+        <w:rPr>
+          <w:iCs/>
+        </w:rPr>
+      </w:pPr>
+    </w:p>
+    <w:p>
+      <w:pPr>
+        <w:spacing w:after="40" w:line="360" w:lineRule="auto"/>
+        <w:ind w:firstLine="567"/>
+        <w:rPr>
+          <w:iCs/>
+        </w:rPr>
+      </w:pPr>
+    </w:p>
+    <w:p>
+      <w:pPr>
+        <w:spacing w:after="40" w:line="360" w:lineRule="auto"/>
+        <w:ind w:firstLine="567"/>
+        <w:rPr>
+          <w:iCs/>
+        </w:rPr>
+      </w:pPr>
+    </w:p>
+    <w:p>
+      <w:pPr>
+        <w:spacing w:after="40" w:line="360" w:lineRule="auto"/>
+        <w:ind w:firstLine="567"/>
+        <w:rPr>
+          <w:iCs/>
+        </w:rPr>
+      </w:pPr>
+    </w:p>
+    <w:p>
+      <w:pPr>
+        <w:spacing w:after="40" w:line="360" w:lineRule="auto"/>
+        <w:ind w:firstLine="567"/>
+        <w:rPr>
+          <w:iCs/>
+        </w:rPr>
+      </w:pPr>
+    </w:p>
+    <w:p>
+      <w:pPr>
+        <w:spacing w:after="40" w:line="360" w:lineRule="auto"/>
+        <w:ind w:firstLine="567"/>
+        <w:rPr>
+          <w:iCs/>
+        </w:rPr>
+      </w:pPr>
+    </w:p>
+    <w:p>
+      <w:pPr>
+        <w:spacing w:after="40" w:line="360" w:lineRule="auto"/>
         <w:jc w:val="center"/>
         <w:rPr>
           <w:iCs/>
@@ -2705,7 +3002,20 @@
         <w:rPr>
           <w:iCs/>
         </w:rPr>
-        <w:t>Figura 4. Grupo Econômico – Vínculo Societário</w:t>
+        <w:lastRenderedPageBreak/>
+        <w:t xml:space="preserve">Figura </w:t>
+      </w:r>
+      <w:r>
+        <w:rPr>
+          <w:iCs/>
+        </w:rPr>
+        <w:t>5</w:t>
+      </w:r>
+      <w:r>
+        <w:rPr>
+          <w:iCs/>
+        </w:rPr>
+        <w:t>. Grupo Econômico – Vínculo Societário</w:t>
       </w:r>
     </w:p>
     <w:p>
@@ -2719,9 +3029,10 @@
       <w:r>
         <w:rPr>
           <w:iCs/>
+          <w:noProof/>
         </w:rPr>
         <w:drawing>
-          <wp:inline distT="0" distB="0" distL="0" distR="0" wp14:anchorId="11DD59F1" wp14:editId="63024AC4">
+          <wp:inline distT="0" distB="0" distL="0" distR="0" wp14:anchorId="11DD59F1" wp14:editId="07653344">
             <wp:extent cx="4115012" cy="2160041"/>
             <wp:effectExtent l="0" t="0" r="0" b="0"/>
             <wp:docPr id="1430485858" name="Imagem 1" descr="Diagrama&#10;&#10;Descrição gerada automaticamente"/>
@@ -2744,7 +3055,7 @@
                   <pic:spPr>
                     <a:xfrm>
                       <a:off x="0" y="0"/>
-                      <a:ext cx="4126883" cy="2166272"/>
+                      <a:ext cx="4115012" cy="2160041"/>
                     </a:xfrm>
                     <a:prstGeom prst="rect">
                       <a:avLst/>
@@ -2769,231 +3080,446 @@
         <w:rPr>
           <w:iCs/>
         </w:rPr>
+        <w:t>Fonte: Autor</w:t>
+      </w:r>
+      <w:r>
+        <w:rPr>
+          <w:iCs/>
+        </w:rPr>
+        <w:t>, 2024</w:t>
+      </w:r>
+    </w:p>
+    <w:p>
+      <w:pPr>
+        <w:spacing w:after="40" w:line="360" w:lineRule="auto"/>
+        <w:rPr>
+          <w:iCs/>
+        </w:rPr>
+      </w:pPr>
+    </w:p>
+    <w:p>
+      <w:pPr>
+        <w:spacing w:after="40" w:line="360" w:lineRule="auto"/>
+        <w:ind w:firstLine="567"/>
+        <w:rPr>
+          <w:iCs/>
+        </w:rPr>
+      </w:pPr>
+      <w:r>
+        <w:rPr>
+          <w:iCs/>
+        </w:rPr>
+        <w:t xml:space="preserve">Na figura </w:t>
+      </w:r>
+      <w:r>
+        <w:rPr>
+          <w:iCs/>
+        </w:rPr>
+        <w:t>5</w:t>
+      </w:r>
+      <w:r>
+        <w:rPr>
+          <w:iCs/>
+        </w:rPr>
+        <w:t>, p</w:t>
+      </w:r>
+      <w:r>
+        <w:rPr>
+          <w:iCs/>
+        </w:rPr>
+        <w:t xml:space="preserve">ode-se visualizar as </w:t>
+      </w:r>
+      <w:r>
+        <w:rPr>
+          <w:iCs/>
+        </w:rPr>
+        <w:t>referências</w:t>
+      </w:r>
+      <w:r>
+        <w:rPr>
+          <w:iCs/>
+        </w:rPr>
+        <w:t xml:space="preserve"> entre as empresas e sócios. </w:t>
+      </w:r>
+      <w:r>
+        <w:rPr>
+          <w:iCs/>
+        </w:rPr>
+        <w:t>É</w:t>
+      </w:r>
+      <w:r>
+        <w:rPr>
+          <w:iCs/>
+        </w:rPr>
+        <w:t xml:space="preserve"> possível identificar um vínculo entre as empresas </w:t>
+      </w:r>
+      <w:r>
+        <w:rPr>
+          <w:iCs/>
+        </w:rPr>
+        <w:t>‘</w:t>
+      </w:r>
+      <w:r>
+        <w:rPr>
+          <w:iCs/>
+        </w:rPr>
+        <w:t>FR Comercio</w:t>
+      </w:r>
+      <w:r>
+        <w:rPr>
+          <w:iCs/>
+        </w:rPr>
+        <w:t>’</w:t>
+      </w:r>
+      <w:r>
+        <w:rPr>
+          <w:iCs/>
+        </w:rPr>
+        <w:t xml:space="preserve"> e a </w:t>
+      </w:r>
+      <w:r>
+        <w:rPr>
+          <w:iCs/>
+        </w:rPr>
+        <w:t>‘</w:t>
+      </w:r>
+      <w:r>
+        <w:rPr>
+          <w:iCs/>
+        </w:rPr>
+        <w:t>Restaurante Cantinho</w:t>
+      </w:r>
+      <w:r>
+        <w:rPr>
+          <w:iCs/>
+        </w:rPr>
+        <w:t>’</w:t>
+      </w:r>
+      <w:r>
+        <w:rPr>
+          <w:iCs/>
+        </w:rPr>
+        <w:t xml:space="preserve"> através do nó </w:t>
+      </w:r>
+      <w:r>
+        <w:rPr>
+          <w:iCs/>
+        </w:rPr>
+        <w:t>‘</w:t>
+      </w:r>
+      <w:r>
+        <w:rPr>
+          <w:iCs/>
+        </w:rPr>
+        <w:t>AJM*</w:t>
+      </w:r>
+      <w:r>
+        <w:rPr>
+          <w:iCs/>
+        </w:rPr>
+        <w:t>’</w:t>
+      </w:r>
+      <w:r>
+        <w:rPr>
+          <w:iCs/>
+        </w:rPr>
+        <w:t xml:space="preserve">. Esse vínculo entre as empresas, por sua vez, demonstra que a análise isoladamente das empresas e sócios pode ser insuficiente ao avaliar o risco de crédito envolvido. Os vínculos entre indivíduos trás maior </w:t>
+      </w:r>
+      <w:r>
+        <w:rPr>
+          <w:iCs/>
+        </w:rPr>
+        <w:t xml:space="preserve">visibilidade </w:t>
+      </w:r>
+      <w:r>
+        <w:rPr>
+          <w:iCs/>
+        </w:rPr>
+        <w:t xml:space="preserve">na identificação das </w:t>
+      </w:r>
+      <w:r>
+        <w:rPr>
+          <w:iCs/>
+        </w:rPr>
+        <w:t>características</w:t>
+      </w:r>
+      <w:r>
+        <w:rPr>
+          <w:iCs/>
+        </w:rPr>
+        <w:t xml:space="preserve"> </w:t>
+      </w:r>
+      <w:r>
+        <w:rPr>
+          <w:iCs/>
+        </w:rPr>
+        <w:t xml:space="preserve">dos envolvidos na </w:t>
+      </w:r>
+      <w:r>
+        <w:rPr>
+          <w:iCs/>
+        </w:rPr>
+        <w:t>análise de crédito, já que dessa forma é possível identificar o poder de inferência positiva ou negativa entre os envolvidos.</w:t>
+      </w:r>
+      <w:r>
+        <w:rPr>
+          <w:iCs/>
+        </w:rPr>
+        <w:t xml:space="preserve"> </w:t>
+      </w:r>
+    </w:p>
+    <w:p>
+      <w:pPr>
+        <w:spacing w:after="40" w:line="360" w:lineRule="auto"/>
+        <w:ind w:firstLine="567"/>
+        <w:rPr>
+          <w:iCs/>
+        </w:rPr>
+      </w:pPr>
+      <w:r>
+        <w:rPr>
+          <w:iCs/>
+        </w:rPr>
+        <w:t xml:space="preserve">Por exemplo, supondo que a </w:t>
+      </w:r>
+      <w:r>
+        <w:rPr>
+          <w:iCs/>
+        </w:rPr>
+        <w:t>empresa ‘Restaurante Cantinho’</w:t>
+      </w:r>
+      <w:r>
+        <w:rPr>
+          <w:iCs/>
+        </w:rPr>
+        <w:t>, visto na</w:t>
+      </w:r>
+      <w:r>
+        <w:rPr>
+          <w:iCs/>
+        </w:rPr>
+        <w:t xml:space="preserve"> </w:t>
+      </w:r>
+      <w:r>
+        <w:rPr>
+          <w:iCs/>
+        </w:rPr>
+        <w:t>f</w:t>
+      </w:r>
+      <w:r>
+        <w:rPr>
+          <w:iCs/>
+        </w:rPr>
+        <w:t xml:space="preserve">igura </w:t>
+      </w:r>
+      <w:r>
+        <w:rPr>
+          <w:iCs/>
+        </w:rPr>
+        <w:t>5</w:t>
+      </w:r>
+      <w:r>
+        <w:rPr>
+          <w:iCs/>
+        </w:rPr>
+        <w:t>, seja um</w:t>
+      </w:r>
+      <w:r>
+        <w:rPr>
+          <w:iCs/>
+        </w:rPr>
+        <w:t>a</w:t>
+      </w:r>
+      <w:r>
+        <w:rPr>
+          <w:iCs/>
+        </w:rPr>
+        <w:t xml:space="preserve"> </w:t>
+      </w:r>
+      <w:r>
+        <w:rPr>
+          <w:iCs/>
+        </w:rPr>
+        <w:t>empresa</w:t>
+      </w:r>
+      <w:r>
+        <w:rPr>
+          <w:iCs/>
+        </w:rPr>
+        <w:t xml:space="preserve"> que possua alguma restrição bancária</w:t>
+      </w:r>
+      <w:r>
+        <w:rPr>
+          <w:iCs/>
+        </w:rPr>
+        <w:t>, tal como uma desonra de contrato. O fato de um dos indivíduos do grupo não possuir boa relação com o crédito, pode criar uma situação negativa para todo o GE, ou seja, ao disponibilizar crédito para empresa ‘FR Comercio’ é necessário ter maior cautela já que existe alguma restrição</w:t>
+      </w:r>
+      <w:r>
+        <w:rPr>
+          <w:iCs/>
+        </w:rPr>
+        <w:t xml:space="preserve"> ativa</w:t>
+      </w:r>
+      <w:r>
+        <w:rPr>
+          <w:iCs/>
+        </w:rPr>
+        <w:t xml:space="preserve"> dentro do GE. </w:t>
+      </w:r>
+    </w:p>
+    <w:p>
+      <w:pPr>
+        <w:spacing w:after="40" w:line="360" w:lineRule="auto"/>
+        <w:ind w:firstLine="567"/>
+        <w:rPr>
+          <w:iCs/>
+        </w:rPr>
+      </w:pPr>
+      <w:r>
+        <w:rPr>
+          <w:iCs/>
+        </w:rPr>
+        <w:t xml:space="preserve">Essa abordagem deve ser relevante com a adição de outras variáveis, ou seja, a identificação das relações </w:t>
+      </w:r>
+      <w:r>
+        <w:rPr>
+          <w:iCs/>
+        </w:rPr>
+        <w:t xml:space="preserve">entre os indivíduos, </w:t>
+      </w:r>
+      <w:r>
+        <w:rPr>
+          <w:iCs/>
+        </w:rPr>
+        <w:t>não deve ser necessariamente considerad</w:t>
+      </w:r>
+      <w:r>
+        <w:rPr>
+          <w:iCs/>
+        </w:rPr>
+        <w:t>o</w:t>
+      </w:r>
+      <w:r>
+        <w:rPr>
+          <w:iCs/>
+        </w:rPr>
+        <w:t xml:space="preserve"> como</w:t>
+      </w:r>
+      <w:r>
+        <w:rPr>
+          <w:iCs/>
+        </w:rPr>
+        <w:t xml:space="preserve"> a</w:t>
+      </w:r>
+      <w:r>
+        <w:rPr>
+          <w:iCs/>
+        </w:rPr>
+        <w:t xml:space="preserve"> única forma da análise do risco de crédito envolvido</w:t>
+      </w:r>
+      <w:r>
+        <w:rPr>
+          <w:iCs/>
+        </w:rPr>
+        <w:t>, mas já garante maior visibilidade na avaliação do perfil do GE.</w:t>
+      </w:r>
+    </w:p>
+    <w:p>
+      <w:pPr>
+        <w:spacing w:after="40" w:line="360" w:lineRule="auto"/>
+        <w:ind w:firstLine="567"/>
+        <w:rPr>
+          <w:iCs/>
+        </w:rPr>
+      </w:pPr>
+    </w:p>
+    <w:p>
+      <w:pPr>
+        <w:spacing w:after="40" w:line="360" w:lineRule="auto"/>
+        <w:ind w:firstLine="567"/>
+        <w:rPr>
+          <w:iCs/>
+        </w:rPr>
+      </w:pPr>
+    </w:p>
+    <w:p>
+      <w:pPr>
+        <w:spacing w:after="40" w:line="360" w:lineRule="auto"/>
+        <w:ind w:firstLine="567"/>
+        <w:rPr>
+          <w:iCs/>
+        </w:rPr>
+      </w:pPr>
+    </w:p>
+    <w:p>
+      <w:pPr>
+        <w:spacing w:after="40" w:line="360" w:lineRule="auto"/>
+        <w:ind w:firstLine="567"/>
+        <w:rPr>
+          <w:iCs/>
+        </w:rPr>
+      </w:pPr>
+    </w:p>
+    <w:p>
+      <w:pPr>
+        <w:spacing w:after="40" w:line="360" w:lineRule="auto"/>
+        <w:ind w:firstLine="567"/>
+        <w:rPr>
+          <w:iCs/>
+        </w:rPr>
+      </w:pPr>
+    </w:p>
+    <w:p>
+      <w:pPr>
+        <w:spacing w:after="40" w:line="360" w:lineRule="auto"/>
+        <w:ind w:firstLine="567"/>
+        <w:rPr>
+          <w:iCs/>
+        </w:rPr>
+      </w:pPr>
+    </w:p>
+    <w:p>
+      <w:pPr>
+        <w:spacing w:after="40" w:line="360" w:lineRule="auto"/>
+        <w:ind w:firstLine="567"/>
+        <w:rPr>
+          <w:iCs/>
+        </w:rPr>
+      </w:pPr>
+    </w:p>
+    <w:p>
+      <w:pPr>
+        <w:spacing w:after="40" w:line="360" w:lineRule="auto"/>
+        <w:jc w:val="center"/>
+        <w:rPr>
+          <w:iCs/>
+        </w:rPr>
+      </w:pPr>
+      <w:r>
+        <w:rPr>
+          <w:iCs/>
+        </w:rPr>
         <w:lastRenderedPageBreak/>
-        <w:t xml:space="preserve">Imagem gerada com o auxílio da biblioteca </w:t>
-      </w:r>
-      <w:proofErr w:type="spellStart"/>
-      <w:proofErr w:type="gramStart"/>
-      <w:r>
-        <w:rPr>
-          <w:iCs/>
-        </w:rPr>
-        <w:t>pyvis.network</w:t>
-      </w:r>
-      <w:proofErr w:type="spellEnd"/>
-      <w:proofErr w:type="gramEnd"/>
-      <w:r>
-        <w:rPr>
-          <w:iCs/>
-        </w:rPr>
-        <w:t xml:space="preserve">. </w:t>
-      </w:r>
-      <w:r>
-        <w:rPr>
-          <w:iCs/>
-        </w:rPr>
-        <w:t>Fonte: Autor</w:t>
-      </w:r>
-    </w:p>
-    <w:p>
-      <w:pPr>
-        <w:spacing w:after="40" w:line="360" w:lineRule="auto"/>
-        <w:rPr>
-          <w:iCs/>
-        </w:rPr>
-      </w:pPr>
-    </w:p>
-    <w:p>
-      <w:pPr>
-        <w:spacing w:after="40" w:line="360" w:lineRule="auto"/>
-        <w:ind w:firstLine="567"/>
-        <w:rPr>
-          <w:iCs/>
-        </w:rPr>
-      </w:pPr>
-      <w:r>
-        <w:rPr>
-          <w:iCs/>
-        </w:rPr>
-        <w:t>Na figura 4, p</w:t>
-      </w:r>
-      <w:r>
-        <w:rPr>
-          <w:iCs/>
-        </w:rPr>
-        <w:t xml:space="preserve">ode-se visualizar as </w:t>
-      </w:r>
-      <w:r>
-        <w:rPr>
-          <w:iCs/>
-        </w:rPr>
-        <w:t>referências</w:t>
-      </w:r>
-      <w:r>
-        <w:rPr>
-          <w:iCs/>
-        </w:rPr>
-        <w:t xml:space="preserve"> entre as empresas e sócios. Também é possível identificar um vínculo entre as empresas FR Comercio e a Restaurante Cantinho através do nó AJM*. Esse vínculo entre as empresas, por sua vez, demonstra que a análise isoladamente das empresas e sócios pode ser insuficiente ao avaliar o risco de crédito envolvido. Os vínculos entre indivíduos trás maior </w:t>
-      </w:r>
-      <w:r>
-        <w:rPr>
-          <w:iCs/>
-        </w:rPr>
-        <w:t xml:space="preserve">visibilidade </w:t>
-      </w:r>
-      <w:r>
-        <w:rPr>
-          <w:iCs/>
-        </w:rPr>
-        <w:t xml:space="preserve">na identificação das </w:t>
-      </w:r>
-      <w:r>
-        <w:rPr>
-          <w:iCs/>
-        </w:rPr>
-        <w:t>características</w:t>
-      </w:r>
-      <w:r>
-        <w:rPr>
-          <w:iCs/>
-        </w:rPr>
-        <w:t xml:space="preserve"> </w:t>
-      </w:r>
-      <w:r>
-        <w:rPr>
-          <w:iCs/>
-        </w:rPr>
-        <w:t xml:space="preserve">dos envolvidos na </w:t>
-      </w:r>
-      <w:r>
-        <w:rPr>
-          <w:iCs/>
-        </w:rPr>
-        <w:t>análise de crédito, já que dessa forma é possível identificar o poder de inferência positiva ou negativa entre os envolvidos.</w:t>
-      </w:r>
-      <w:r>
-        <w:rPr>
-          <w:iCs/>
-        </w:rPr>
-        <w:t xml:space="preserve"> </w:t>
-      </w:r>
-    </w:p>
-    <w:p>
-      <w:pPr>
-        <w:spacing w:after="40" w:line="360" w:lineRule="auto"/>
-        <w:ind w:firstLine="567"/>
-        <w:rPr>
-          <w:iCs/>
-        </w:rPr>
-      </w:pPr>
-      <w:r>
-        <w:rPr>
-          <w:iCs/>
-        </w:rPr>
-        <w:t xml:space="preserve">Por exemplo, supondo que a </w:t>
-      </w:r>
-      <w:r>
-        <w:rPr>
-          <w:iCs/>
-        </w:rPr>
-        <w:t>empresa ‘Restaurante Cantinho’ (Figura 4)</w:t>
-      </w:r>
-      <w:r>
-        <w:rPr>
-          <w:iCs/>
-        </w:rPr>
-        <w:t>, seja um</w:t>
-      </w:r>
-      <w:r>
-        <w:rPr>
-          <w:iCs/>
-        </w:rPr>
-        <w:t>a</w:t>
-      </w:r>
-      <w:r>
-        <w:rPr>
-          <w:iCs/>
-        </w:rPr>
-        <w:t xml:space="preserve"> </w:t>
-      </w:r>
-      <w:r>
-        <w:rPr>
-          <w:iCs/>
-        </w:rPr>
-        <w:t>empresa</w:t>
-      </w:r>
-      <w:r>
-        <w:rPr>
-          <w:iCs/>
-        </w:rPr>
-        <w:t xml:space="preserve"> que possua alguma restrição bancária</w:t>
-      </w:r>
-      <w:r>
-        <w:rPr>
-          <w:iCs/>
-        </w:rPr>
-        <w:t xml:space="preserve">, tal como uma desonra de contrato. O fato de um dos indivíduos do grupo não possuir boa relação com o crédito, pode criar uma situação negativa para todo o GE, ou seja, ao disponibilizar crédito para empresa ‘FR Comercio’ é necessário ter maior cautela já que existe alguma restrição dentro do GE. </w:t>
-      </w:r>
-    </w:p>
-    <w:p>
-      <w:pPr>
-        <w:spacing w:after="40" w:line="360" w:lineRule="auto"/>
-        <w:ind w:firstLine="567"/>
-        <w:rPr>
-          <w:iCs/>
-        </w:rPr>
-      </w:pPr>
-      <w:r>
-        <w:rPr>
-          <w:iCs/>
-        </w:rPr>
-        <w:t xml:space="preserve">Essa abordagem deve ser relevante com a adição de outras variáveis, ou seja, a identificação das relações </w:t>
-      </w:r>
-      <w:r>
-        <w:rPr>
-          <w:iCs/>
-        </w:rPr>
-        <w:t xml:space="preserve">entre os indivíduos, </w:t>
-      </w:r>
-      <w:r>
-        <w:rPr>
-          <w:iCs/>
-        </w:rPr>
-        <w:t>não deve ser necessariamente considerad</w:t>
-      </w:r>
-      <w:r>
-        <w:rPr>
-          <w:iCs/>
-        </w:rPr>
-        <w:t>o</w:t>
-      </w:r>
-      <w:r>
-        <w:rPr>
-          <w:iCs/>
-        </w:rPr>
-        <w:t xml:space="preserve"> como</w:t>
-      </w:r>
-      <w:r>
-        <w:rPr>
-          <w:iCs/>
-        </w:rPr>
-        <w:t xml:space="preserve"> a</w:t>
-      </w:r>
-      <w:r>
-        <w:rPr>
-          <w:iCs/>
-        </w:rPr>
-        <w:t xml:space="preserve"> única forma da análise do risco de crédito envolvido. </w:t>
-      </w:r>
-    </w:p>
-    <w:p>
-      <w:pPr>
-        <w:spacing w:after="40" w:line="360" w:lineRule="auto"/>
-        <w:ind w:firstLine="567"/>
-        <w:rPr>
-          <w:iCs/>
-        </w:rPr>
-      </w:pPr>
+        <w:t xml:space="preserve">Figura </w:t>
+      </w:r>
+      <w:r>
+        <w:rPr>
+          <w:iCs/>
+        </w:rPr>
+        <w:t>6</w:t>
+      </w:r>
+      <w:r>
+        <w:rPr>
+          <w:iCs/>
+        </w:rPr>
+        <w:t>. Grupo Econômico – Vínculo Societário</w:t>
+      </w:r>
+      <w:r>
+        <w:rPr>
+          <w:iCs/>
+        </w:rPr>
+        <w:t xml:space="preserve"> com grande ramificação</w:t>
+      </w:r>
     </w:p>
     <w:p>
       <w:pPr>
@@ -3006,33 +3532,7 @@
       <w:r>
         <w:rPr>
           <w:iCs/>
-        </w:rPr>
-        <w:t xml:space="preserve">Figura </w:t>
-      </w:r>
-      <w:r>
-        <w:rPr>
-          <w:iCs/>
-        </w:rPr>
-        <w:t>5</w:t>
-      </w:r>
-      <w:r>
-        <w:rPr>
-          <w:iCs/>
-        </w:rPr>
-        <w:t>. Grupo Econômico – Vínculo Societário</w:t>
-      </w:r>
-    </w:p>
-    <w:p>
-      <w:pPr>
-        <w:spacing w:after="40" w:line="360" w:lineRule="auto"/>
-        <w:jc w:val="center"/>
-        <w:rPr>
-          <w:iCs/>
-        </w:rPr>
-      </w:pPr>
-      <w:r>
-        <w:rPr>
-          <w:iCs/>
+          <w:noProof/>
         </w:rPr>
         <w:drawing>
           <wp:inline distT="0" distB="0" distL="0" distR="0" wp14:anchorId="3ED8FE7E" wp14:editId="55AF6A50">
@@ -3089,23 +3589,13 @@
         <w:rPr>
           <w:iCs/>
         </w:rPr>
-        <w:t xml:space="preserve">Imagem gerada com o auxílio da biblioteca </w:t>
-      </w:r>
-      <w:proofErr w:type="spellStart"/>
-      <w:proofErr w:type="gramStart"/>
-      <w:r>
-        <w:rPr>
-          <w:iCs/>
-        </w:rPr>
-        <w:t>pyvis.network</w:t>
-      </w:r>
-      <w:proofErr w:type="spellEnd"/>
-      <w:proofErr w:type="gramEnd"/>
-      <w:r>
-        <w:rPr>
-          <w:iCs/>
-        </w:rPr>
-        <w:t>. Fonte: Autor</w:t>
+        <w:t>Fonte: Autor</w:t>
+      </w:r>
+      <w:r>
+        <w:rPr>
+          <w:iCs/>
+        </w:rPr>
+        <w:t>, 2024</w:t>
       </w:r>
     </w:p>
     <w:p>
@@ -3116,28 +3606,184 @@
           <w:iCs/>
         </w:rPr>
       </w:pPr>
+    </w:p>
+    <w:p>
+      <w:pPr>
+        <w:spacing w:after="40" w:line="360" w:lineRule="auto"/>
+        <w:ind w:firstLine="567"/>
+        <w:rPr>
+          <w:iCs/>
+        </w:rPr>
+      </w:pPr>
+      <w:r>
+        <w:rPr>
+          <w:iCs/>
+        </w:rPr>
+        <w:t xml:space="preserve">A relação dos sócios está diretamente relacionada com a capacidade de tomada de decisão na empresa e por isso sócios com pouca participação societária, pode não representar grande impacto ao risco envolvido. Percebe-se que </w:t>
+      </w:r>
+      <w:r>
+        <w:rPr>
+          <w:iCs/>
+        </w:rPr>
+        <w:t>ao</w:t>
+      </w:r>
+      <w:r>
+        <w:rPr>
+          <w:iCs/>
+        </w:rPr>
+        <w:t xml:space="preserve"> considerar somente o vínculo entre as empresas e sócios em um GE, podemos ter grupos com muitos vínculos</w:t>
+      </w:r>
+      <w:r>
+        <w:rPr>
+          <w:iCs/>
+        </w:rPr>
+        <w:t xml:space="preserve"> como visto na figura 6 e 7</w:t>
+      </w:r>
+      <w:r>
+        <w:rPr>
+          <w:iCs/>
+        </w:rPr>
+        <w:t>, trazendo talvez uma visão ofuscada em relação ao risco agregado, já que mesmo havendo vínculos entre as empresas e sócios, a distância entre os nós, pode ser muito grande e com pouca relevância</w:t>
+      </w:r>
+      <w:r>
+        <w:rPr>
+          <w:iCs/>
+        </w:rPr>
+        <w:t xml:space="preserve"> para avaliação do risco de crédito.</w:t>
+      </w:r>
+    </w:p>
+    <w:p>
+      <w:pPr>
+        <w:spacing w:after="40" w:line="360" w:lineRule="auto"/>
+        <w:ind w:firstLine="567"/>
+        <w:rPr>
+          <w:iCs/>
+        </w:rPr>
+      </w:pPr>
+    </w:p>
+    <w:p>
+      <w:pPr>
+        <w:spacing w:after="40" w:line="360" w:lineRule="auto"/>
+        <w:ind w:firstLine="567"/>
+        <w:rPr>
+          <w:iCs/>
+        </w:rPr>
+      </w:pPr>
+    </w:p>
+    <w:p>
+      <w:pPr>
+        <w:spacing w:after="40" w:line="360" w:lineRule="auto"/>
+        <w:ind w:firstLine="567"/>
+        <w:rPr>
+          <w:iCs/>
+        </w:rPr>
+      </w:pPr>
+    </w:p>
+    <w:p>
+      <w:pPr>
+        <w:spacing w:after="40" w:line="360" w:lineRule="auto"/>
+        <w:ind w:firstLine="567"/>
+        <w:rPr>
+          <w:iCs/>
+        </w:rPr>
+      </w:pPr>
+    </w:p>
+    <w:p>
+      <w:pPr>
+        <w:spacing w:after="40" w:line="360" w:lineRule="auto"/>
+        <w:ind w:firstLine="567"/>
+        <w:rPr>
+          <w:iCs/>
+        </w:rPr>
+      </w:pPr>
+    </w:p>
+    <w:p>
+      <w:pPr>
+        <w:spacing w:after="40" w:line="360" w:lineRule="auto"/>
+        <w:ind w:firstLine="567"/>
+        <w:rPr>
+          <w:iCs/>
+        </w:rPr>
+      </w:pPr>
+    </w:p>
+    <w:p>
+      <w:pPr>
+        <w:spacing w:after="40" w:line="360" w:lineRule="auto"/>
+        <w:ind w:firstLine="567"/>
+        <w:rPr>
+          <w:iCs/>
+        </w:rPr>
+      </w:pPr>
+    </w:p>
+    <w:p>
+      <w:pPr>
+        <w:spacing w:after="40" w:line="360" w:lineRule="auto"/>
+        <w:ind w:firstLine="567"/>
+        <w:rPr>
+          <w:iCs/>
+        </w:rPr>
+      </w:pPr>
+    </w:p>
+    <w:p>
+      <w:pPr>
+        <w:spacing w:after="40" w:line="360" w:lineRule="auto"/>
+        <w:ind w:firstLine="567"/>
+        <w:rPr>
+          <w:iCs/>
+        </w:rPr>
+      </w:pPr>
+    </w:p>
+    <w:p>
+      <w:pPr>
+        <w:spacing w:after="40" w:line="360" w:lineRule="auto"/>
+        <w:jc w:val="center"/>
+        <w:rPr>
+          <w:iCs/>
+        </w:rPr>
+      </w:pPr>
       <w:r>
         <w:rPr>
           <w:iCs/>
         </w:rPr>
         <w:lastRenderedPageBreak/>
-        <w:t xml:space="preserve">A relação dos sócios está diretamente relacionada com a capacidade de tomada de decisão na empresa e por isso sócios com pouca participação societária, pode não representar grande impacto ao risco envolvido. </w:t>
-      </w:r>
-      <w:r>
-        <w:rPr>
-          <w:iCs/>
-        </w:rPr>
-        <w:t>Percebe-se que se considerar somente o vínculo entre as empresas e sócios em um GE, podemos ter grupos com muitos vínculos, trazendo talvez uma visão ofuscada em relação ao risco agregado, já que mesmo havendo vínculos entre as empresas e sócios, a distância entre os nós, pode ser muito grande e com pouca relevância.</w:t>
-      </w:r>
-    </w:p>
-    <w:p>
-      <w:pPr>
-        <w:spacing w:after="40" w:line="360" w:lineRule="auto"/>
-        <w:ind w:firstLine="567"/>
-        <w:rPr>
-          <w:iCs/>
-        </w:rPr>
-      </w:pPr>
+        <w:t xml:space="preserve">Figura </w:t>
+      </w:r>
+      <w:r>
+        <w:rPr>
+          <w:iCs/>
+        </w:rPr>
+        <w:t>7</w:t>
+      </w:r>
+      <w:r>
+        <w:rPr>
+          <w:iCs/>
+        </w:rPr>
+        <w:t xml:space="preserve">. Grupo Econômico – Vínculo Societário – Zoom vínculo com </w:t>
+      </w:r>
+      <w:r>
+        <w:rPr>
+          <w:iCs/>
+        </w:rPr>
+        <w:t xml:space="preserve">muitas </w:t>
+      </w:r>
+      <w:r>
+        <w:rPr>
+          <w:iCs/>
+        </w:rPr>
+        <w:t>aresta</w:t>
+      </w:r>
+      <w:r>
+        <w:rPr>
+          <w:iCs/>
+        </w:rPr>
+        <w:t>s</w:t>
+      </w:r>
+      <w:r>
+        <w:rPr>
+          <w:iCs/>
+        </w:rPr>
+        <w:t xml:space="preserve"> e distante</w:t>
+      </w:r>
     </w:p>
     <w:p>
       <w:pPr>
@@ -3150,39 +3796,7 @@
       <w:r>
         <w:rPr>
           <w:iCs/>
-        </w:rPr>
-        <w:t xml:space="preserve">Figura </w:t>
-      </w:r>
-      <w:r>
-        <w:rPr>
-          <w:iCs/>
-        </w:rPr>
-        <w:t>6</w:t>
-      </w:r>
-      <w:r>
-        <w:rPr>
-          <w:iCs/>
-        </w:rPr>
-        <w:t>. Grupo Econômico – Vínculo Societário</w:t>
-      </w:r>
-      <w:r>
-        <w:rPr>
-          <w:iCs/>
-        </w:rPr>
-        <w:t xml:space="preserve"> – Zoom vínculo com 1 aresta e distante</w:t>
-      </w:r>
-    </w:p>
-    <w:p>
-      <w:pPr>
-        <w:spacing w:after="40" w:line="360" w:lineRule="auto"/>
-        <w:jc w:val="center"/>
-        <w:rPr>
-          <w:iCs/>
-        </w:rPr>
-      </w:pPr>
-      <w:r>
-        <w:rPr>
-          <w:iCs/>
+          <w:noProof/>
         </w:rPr>
         <w:drawing>
           <wp:inline distT="0" distB="0" distL="0" distR="0" wp14:anchorId="14C85877" wp14:editId="09AEB0FE">
@@ -3233,23 +3847,13 @@
         <w:rPr>
           <w:iCs/>
         </w:rPr>
-        <w:t xml:space="preserve">Imagem gerada com o auxílio da biblioteca </w:t>
-      </w:r>
-      <w:proofErr w:type="spellStart"/>
-      <w:proofErr w:type="gramStart"/>
-      <w:r>
-        <w:rPr>
-          <w:iCs/>
-        </w:rPr>
-        <w:t>pyvis.network</w:t>
-      </w:r>
-      <w:proofErr w:type="spellEnd"/>
-      <w:proofErr w:type="gramEnd"/>
-      <w:r>
-        <w:rPr>
-          <w:iCs/>
-        </w:rPr>
-        <w:t>. Fonte: Autor</w:t>
+        <w:t>Fonte: Autor</w:t>
+      </w:r>
+      <w:r>
+        <w:rPr>
+          <w:iCs/>
+        </w:rPr>
+        <w:t>, 2024</w:t>
       </w:r>
     </w:p>
     <w:p>
@@ -3275,27 +3879,45 @@
         <w:rPr>
           <w:bCs/>
         </w:rPr>
-        <w:t xml:space="preserve">Outra característica que se pode visualizar com a geração das visões de GE criadas por vínculos entre empresas e sócios é de que empresas que são compostas por consórcios, tais como empresas de engenharia civil, por exemplo, possuem uma grande capacidade de criação de novos </w:t>
+        <w:t xml:space="preserve">Existe também uma abordagem para empresas compostas muitas arestas, as quais podem ter </w:t>
+      </w:r>
+      <w:r>
+        <w:rPr>
+          <w:bCs/>
+        </w:rPr>
+        <w:t xml:space="preserve">uma grande capacidade de criação de novos </w:t>
+      </w:r>
+      <w:r>
+        <w:rPr>
+          <w:bCs/>
+        </w:rPr>
+        <w:t>vínculos, como visto na figura 6 e 7. Nesses casos podemos considerar que a identificação de forma rápida e proativa dos novos vínculos</w:t>
+      </w:r>
+      <w:r>
+        <w:rPr>
+          <w:bCs/>
+        </w:rPr>
+        <w:t xml:space="preserve"> dá maior dinamismo as </w:t>
       </w:r>
       <w:proofErr w:type="spellStart"/>
       <w:r>
         <w:rPr>
           <w:bCs/>
         </w:rPr>
-        <w:t>CNPJs</w:t>
+        <w:t>IFs</w:t>
       </w:r>
       <w:proofErr w:type="spellEnd"/>
       <w:r>
         <w:rPr>
           <w:bCs/>
         </w:rPr>
-        <w:t xml:space="preserve"> (Figura 5) o que demonstra a necessidade de identificação </w:t>
-      </w:r>
-      <w:r>
-        <w:rPr>
-          <w:bCs/>
-        </w:rPr>
-        <w:t>de forma rápida dos vínculos entre os indivíduos de um GE.</w:t>
+        <w:t xml:space="preserve"> ao avaliar o risco de crédito </w:t>
+      </w:r>
+      <w:r>
+        <w:rPr>
+          <w:bCs/>
+        </w:rPr>
+        <w:t>inferido permitindo uma reavaliação do nível de risco proposto para cada GE.</w:t>
       </w:r>
     </w:p>
     <w:p>
@@ -3325,22 +3947,25 @@
         <w:rPr>
           <w:b/>
         </w:rPr>
-        <w:t>Conclusão(</w:t>
-      </w:r>
-      <w:proofErr w:type="spellStart"/>
-      <w:r>
-        <w:rPr>
-          <w:b/>
-        </w:rPr>
-        <w:t>ões</w:t>
-      </w:r>
-      <w:proofErr w:type="spellEnd"/>
-      <w:r>
-        <w:rPr>
-          <w:b/>
-        </w:rPr>
-        <w:t>) ou Considerações Finais</w:t>
-      </w:r>
+        <w:t>Conclusã</w:t>
+      </w:r>
+      <w:r>
+        <w:rPr>
+          <w:b/>
+        </w:rPr>
+        <w:t>o</w:t>
+      </w:r>
+    </w:p>
+    <w:p>
+      <w:pPr>
+        <w:pStyle w:val="PargrafodaLista"/>
+        <w:spacing w:line="360" w:lineRule="auto"/>
+        <w:ind w:left="0"/>
+        <w:jc w:val="left"/>
+        <w:rPr>
+          <w:b/>
+        </w:rPr>
+      </w:pPr>
     </w:p>
     <w:p>
       <w:pPr>
@@ -3351,6 +3976,60 @@
           <w:bCs/>
         </w:rPr>
       </w:pPr>
+      <w:r>
+        <w:rPr>
+          <w:bCs/>
+        </w:rPr>
+        <w:t>C</w:t>
+      </w:r>
+      <w:r>
+        <w:rPr>
+          <w:bCs/>
+        </w:rPr>
+        <w:t>rédito e a análise de risco são fundamentais para assegurar a estabilidade e a sustentabilidade das instituições financeiras. A</w:t>
+      </w:r>
+      <w:r>
+        <w:rPr>
+          <w:bCs/>
+        </w:rPr>
+        <w:t xml:space="preserve"> evolução das abordagens na avaliação de crédito, impulsionada por </w:t>
+      </w:r>
+      <w:r>
+        <w:rPr>
+          <w:bCs/>
+        </w:rPr>
+        <w:t xml:space="preserve">inovações associadas ao incremento de tecnologias e de </w:t>
+      </w:r>
+      <w:r>
+        <w:rPr>
+          <w:bCs/>
+        </w:rPr>
+        <w:t xml:space="preserve">novos </w:t>
+      </w:r>
+      <w:r>
+        <w:rPr>
+          <w:bCs/>
+        </w:rPr>
+        <w:t xml:space="preserve">modelos, </w:t>
+      </w:r>
+      <w:r>
+        <w:rPr>
+          <w:bCs/>
+        </w:rPr>
+        <w:t>tem proporcionado uma compreensão mais aprofundada das interações econômicas e sociais que afetam a concessão de crédito</w:t>
+      </w:r>
+      <w:r>
+        <w:rPr>
+          <w:bCs/>
+        </w:rPr>
+        <w:t xml:space="preserve">. </w:t>
+      </w:r>
+      <w:r>
+        <w:rPr>
+          <w:bCs/>
+        </w:rPr>
+        <w:t>Ao introduzir o conceito de [GE] na análise de risco de crédito, percebemos uma otimização aos métodos de avaliação de risco crédito e acrescentam maior segurança para atender as diretrizes definidas pelo Bano Central do Brasil.</w:t>
+      </w:r>
     </w:p>
     <w:p>
       <w:pPr>
@@ -3365,86 +4044,131 @@
         <w:rPr>
           <w:bCs/>
         </w:rPr>
-        <w:t>Tópico obrigatório para</w:t>
-      </w:r>
-      <w:r>
-        <w:rPr>
-          <w:bCs/>
-        </w:rPr>
-        <w:t xml:space="preserve"> o depósito do TCC</w:t>
-      </w:r>
-      <w:r>
-        <w:rPr>
-          <w:bCs/>
-        </w:rPr>
-        <w:t>, porém opcional para a etapa dos Resultados preliminares.</w:t>
-      </w:r>
-      <w:r>
-        <w:rPr>
-          <w:bCs/>
-        </w:rPr>
-        <w:t xml:space="preserve"> </w:t>
-      </w:r>
-      <w:r>
-        <w:rPr>
-          <w:bCs/>
-        </w:rPr>
-        <w:t>A seção deve conter frases curtas, apresentando as conclusões e inferências elaboradas a partir da discussão dos resultados obtidos até o momento. Os autores não devem, em hipótese alguma, mencionar, citar ou reproduzir resultados de outros estudos na(s) Conclusão(</w:t>
+        <w:t xml:space="preserve">Neste estudo, </w:t>
+      </w:r>
+      <w:r>
+        <w:rPr>
+          <w:bCs/>
+        </w:rPr>
+        <w:t xml:space="preserve">foi desenvolvido </w:t>
+      </w:r>
+      <w:r>
+        <w:rPr>
+          <w:bCs/>
+        </w:rPr>
+        <w:t xml:space="preserve">um algoritmo que simplifica a identificação das estruturas dos </w:t>
       </w:r>
       <w:proofErr w:type="spellStart"/>
       <w:r>
         <w:rPr>
           <w:bCs/>
         </w:rPr>
-        <w:t>ões</w:t>
+        <w:t>GEs</w:t>
       </w:r>
       <w:proofErr w:type="spellEnd"/>
       <w:r>
         <w:rPr>
           <w:bCs/>
         </w:rPr>
-        <w:t>) ou Considerações Finais do TCC. Além disso, esta seção não deve conter tabelas ou figuras, sendo redigida de forma sucinta.</w:t>
-      </w:r>
-    </w:p>
-    <w:p>
-      <w:pPr>
-        <w:spacing w:line="360" w:lineRule="auto"/>
-        <w:rPr>
-          <w:b/>
-        </w:rPr>
-      </w:pPr>
-      <w:r>
-        <w:rPr>
-          <w:b/>
-        </w:rPr>
-        <w:lastRenderedPageBreak/>
-        <w:t xml:space="preserve">Atenção: </w:t>
-      </w:r>
-      <w:r>
-        <w:rPr>
-          <w:rStyle w:val="normaltextrun"/>
-          <w:color w:val="000000"/>
-          <w:shd w:val="clear" w:color="auto" w:fill="FFFFFF"/>
-        </w:rPr>
-        <w:t xml:space="preserve">antes de enviar o arquivo para o Sistema de </w:t>
+        <w:t xml:space="preserve">, evidenciando os laços entre empresas e seus </w:t>
+      </w:r>
+      <w:r>
+        <w:rPr>
+          <w:bCs/>
+        </w:rPr>
+        <w:t>sócios</w:t>
+      </w:r>
+      <w:r>
+        <w:rPr>
+          <w:bCs/>
+        </w:rPr>
+        <w:t xml:space="preserve">. Ao utilizar informações </w:t>
+      </w:r>
+      <w:r>
+        <w:rPr>
+          <w:bCs/>
+        </w:rPr>
+        <w:t>s</w:t>
+      </w:r>
+      <w:r>
+        <w:rPr>
+          <w:bCs/>
+        </w:rPr>
+        <w:t xml:space="preserve">obre participações societárias, </w:t>
+      </w:r>
+      <w:r>
+        <w:rPr>
+          <w:bCs/>
+        </w:rPr>
+        <w:t xml:space="preserve">foi possível </w:t>
+      </w:r>
+      <w:r>
+        <w:rPr>
+          <w:bCs/>
+        </w:rPr>
+        <w:t xml:space="preserve">criar </w:t>
+      </w:r>
+      <w:r>
+        <w:rPr>
+          <w:bCs/>
+        </w:rPr>
+        <w:t xml:space="preserve">visões </w:t>
+      </w:r>
+      <w:r>
+        <w:rPr>
+          <w:bCs/>
+        </w:rPr>
+        <w:t xml:space="preserve">das conexões entre </w:t>
+      </w:r>
+      <w:r>
+        <w:rPr>
+          <w:bCs/>
+        </w:rPr>
+        <w:t xml:space="preserve">os </w:t>
+      </w:r>
+      <w:r>
+        <w:rPr>
+          <w:bCs/>
+        </w:rPr>
+        <w:t>indivíduos, o que</w:t>
+      </w:r>
+      <w:r>
+        <w:rPr>
+          <w:bCs/>
+        </w:rPr>
+        <w:t xml:space="preserve"> proporciona maior clareza na avaliação de risco de crédito, trazendo melhor </w:t>
+      </w:r>
+      <w:r>
+        <w:rPr>
+          <w:bCs/>
+        </w:rPr>
+        <w:t xml:space="preserve">capacidade as </w:t>
       </w:r>
       <w:proofErr w:type="spellStart"/>
       <w:r>
         <w:rPr>
-          <w:rStyle w:val="normaltextrun"/>
-          <w:color w:val="000000"/>
-          <w:shd w:val="clear" w:color="auto" w:fill="FFFFFF"/>
-        </w:rPr>
-        <w:t>TCCs</w:t>
+          <w:bCs/>
+        </w:rPr>
+        <w:t>IFs</w:t>
       </w:r>
       <w:proofErr w:type="spellEnd"/>
       <w:r>
         <w:rPr>
-          <w:rStyle w:val="normaltextrun"/>
-          <w:color w:val="000000"/>
-          <w:shd w:val="clear" w:color="auto" w:fill="FFFFFF"/>
-        </w:rPr>
-        <w:t>, remova todas as instruções originais que estão abaixo do conteúdo dos tópicos.</w:t>
+          <w:bCs/>
+        </w:rPr>
+        <w:t xml:space="preserve"> em avaliar o </w:t>
+      </w:r>
+      <w:r>
+        <w:rPr>
+          <w:bCs/>
+        </w:rPr>
+        <w:t>perfil dos seus clientes</w:t>
+      </w:r>
+      <w:r>
+        <w:rPr>
+          <w:bCs/>
+        </w:rPr>
+        <w:t xml:space="preserve">. </w:t>
       </w:r>
     </w:p>
     <w:p>
@@ -3456,117 +4180,24 @@
           <w:bCs/>
         </w:rPr>
       </w:pPr>
-    </w:p>
-    <w:p>
-      <w:pPr>
-        <w:spacing w:line="360" w:lineRule="auto"/>
-        <w:rPr>
-          <w:b/>
-        </w:rPr>
-      </w:pPr>
-    </w:p>
-    <w:p>
-      <w:pPr>
-        <w:spacing w:line="360" w:lineRule="auto"/>
-      </w:pPr>
-      <w:r>
-        <w:rPr>
-          <w:b/>
-        </w:rPr>
-        <w:t>Agradecimentos</w:t>
-      </w:r>
-      <w:r>
-        <w:rPr>
-          <w:b/>
-        </w:rPr>
-        <w:t xml:space="preserve"> </w:t>
-      </w:r>
-      <w:r>
-        <w:rPr>
-          <w:bCs/>
-        </w:rPr>
-        <w:t>(</w:t>
-      </w:r>
-      <w:r>
-        <w:t>opcional, 1 parágrafo sucinto)</w:t>
-      </w:r>
-    </w:p>
-    <w:p>
-      <w:pPr>
-        <w:spacing w:line="360" w:lineRule="auto"/>
-        <w:jc w:val="left"/>
-      </w:pPr>
-      <w:r>
-        <w:t xml:space="preserve"> </w:t>
-      </w:r>
-    </w:p>
-    <w:p>
-      <w:pPr>
-        <w:spacing w:line="360" w:lineRule="auto"/>
-      </w:pPr>
-      <w:r>
-        <w:tab/>
-        <w:t xml:space="preserve">O título da seção Agradecimentos deve ser alinhado à esquerda e grafado em negrito, </w:t>
-      </w:r>
-      <w:r>
-        <w:t xml:space="preserve">com a </w:t>
-      </w:r>
-      <w:r>
-        <w:t>primeira letra da palavra grafada em letra maiúscula. Trata-se de</w:t>
-      </w:r>
-      <w:r>
-        <w:t xml:space="preserve"> uma</w:t>
-      </w:r>
-      <w:r>
-        <w:t xml:space="preserve"> seção opcional, de no máximo três linhas, na qual o autor agradece aqueles que contribuíram de maneira relevante para o desenvolvimento do trabalho e elaboração do TCC, mas que não tiveram o envolvimento intelectual necessário à atribuição de coautoria </w:t>
-      </w:r>
-      <w:proofErr w:type="gramStart"/>
-      <w:r>
-        <w:t>do mesmo</w:t>
-      </w:r>
-      <w:proofErr w:type="gramEnd"/>
-      <w:r>
-        <w:t>, abstendo-se totalmente da menção ou citação de nomes de empresas, instituições ou pessoas que permitiram ou contribuíram com o desenvolvimento do trabalho, a menos que esteja documentalmente autorizado a fazê-lo.</w:t>
-      </w:r>
-    </w:p>
-    <w:p>
-      <w:pPr>
-        <w:spacing w:line="360" w:lineRule="auto"/>
-        <w:rPr>
-          <w:b/>
-        </w:rPr>
-      </w:pPr>
-      <w:r>
-        <w:rPr>
-          <w:b/>
-        </w:rPr>
-        <w:t xml:space="preserve">Atenção: </w:t>
-      </w:r>
-      <w:r>
-        <w:rPr>
-          <w:rStyle w:val="normaltextrun"/>
-          <w:color w:val="000000"/>
-          <w:shd w:val="clear" w:color="auto" w:fill="FFFFFF"/>
-        </w:rPr>
-        <w:t xml:space="preserve">antes de enviar o arquivo para o Sistema de </w:t>
-      </w:r>
-      <w:proofErr w:type="spellStart"/>
-      <w:r>
-        <w:rPr>
-          <w:rStyle w:val="normaltextrun"/>
-          <w:color w:val="000000"/>
-          <w:shd w:val="clear" w:color="auto" w:fill="FFFFFF"/>
-        </w:rPr>
-        <w:t>TCCs</w:t>
-      </w:r>
-      <w:proofErr w:type="spellEnd"/>
-      <w:r>
-        <w:rPr>
-          <w:rStyle w:val="normaltextrun"/>
-          <w:color w:val="000000"/>
-          <w:shd w:val="clear" w:color="auto" w:fill="FFFFFF"/>
-        </w:rPr>
-        <w:t>, remova todas as instruções originais que estão abaixo do conteúdo dos tópicos.</w:t>
+      <w:r>
+        <w:rPr>
+          <w:bCs/>
+        </w:rPr>
+        <w:lastRenderedPageBreak/>
+        <w:t>A elaboração e análise de grafos, tanto dirigidos quanto não dirigidos, permit</w:t>
+      </w:r>
+      <w:r>
+        <w:rPr>
+          <w:bCs/>
+        </w:rPr>
+        <w:t xml:space="preserve">e </w:t>
+      </w:r>
+      <w:r>
+        <w:rPr>
+          <w:bCs/>
+        </w:rPr>
+        <w:t>uma representação clara e objetiva dessas relações, ressaltando a importância de levar em conta os vínculos indiretos e a influência mútua dos envolvidos no processo de concessão de crédito.</w:t>
       </w:r>
     </w:p>
     <w:p>
@@ -3575,9 +4206,43 @@
         <w:spacing w:line="360" w:lineRule="auto"/>
         <w:ind w:left="0" w:firstLine="709"/>
         <w:rPr>
-          <w:b/>
-        </w:rPr>
-      </w:pPr>
+          <w:bCs/>
+        </w:rPr>
+      </w:pPr>
+      <w:r>
+        <w:rPr>
+          <w:bCs/>
+        </w:rPr>
+        <w:t xml:space="preserve">Os resultados mostraram que a análise de </w:t>
+      </w:r>
+      <w:proofErr w:type="spellStart"/>
+      <w:r>
+        <w:rPr>
+          <w:bCs/>
+        </w:rPr>
+        <w:t>GEs</w:t>
+      </w:r>
+      <w:proofErr w:type="spellEnd"/>
+      <w:r>
+        <w:rPr>
+          <w:bCs/>
+        </w:rPr>
+        <w:t xml:space="preserve"> por meio de modelos de grafos pode fornecer uma análise mais abrangente e detalhada para análise de crédito, consequentemente permitir uma gestão de risco mais eficiente. Ao identificar de forma proativa as conexões entre empresas e sócios, é possível antecipar riscos e, portanto, permitir as </w:t>
+      </w:r>
+      <w:proofErr w:type="spellStart"/>
+      <w:r>
+        <w:rPr>
+          <w:bCs/>
+        </w:rPr>
+        <w:t>IFs</w:t>
+      </w:r>
+      <w:proofErr w:type="spellEnd"/>
+      <w:r>
+        <w:rPr>
+          <w:bCs/>
+        </w:rPr>
+        <w:t xml:space="preserve"> tomarem melhores decisões. Essa abordagem permite as instituições gerenciarem melhor suas carteiras de crédito, aumentando assim a estabilidade, sustentabilidade e lucratividade.</w:t>
+      </w:r>
     </w:p>
     <w:p>
       <w:pPr>
@@ -3586,6 +4251,66 @@
           <w:b/>
         </w:rPr>
       </w:pPr>
+    </w:p>
+    <w:p>
+      <w:pPr>
+        <w:spacing w:line="360" w:lineRule="auto"/>
+      </w:pPr>
+      <w:r>
+        <w:rPr>
+          <w:b/>
+        </w:rPr>
+        <w:t>Agradecimentos</w:t>
+      </w:r>
+      <w:r>
+        <w:rPr>
+          <w:b/>
+        </w:rPr>
+        <w:t xml:space="preserve"> </w:t>
+      </w:r>
+    </w:p>
+    <w:p>
+      <w:pPr>
+        <w:spacing w:line="360" w:lineRule="auto"/>
+        <w:jc w:val="left"/>
+      </w:pPr>
+      <w:r>
+        <w:t xml:space="preserve"> </w:t>
+      </w:r>
+    </w:p>
+    <w:p>
+      <w:pPr>
+        <w:pStyle w:val="PargrafodaLista"/>
+        <w:spacing w:line="360" w:lineRule="auto"/>
+        <w:ind w:left="0" w:firstLine="709"/>
+        <w:rPr>
+          <w:b/>
+        </w:rPr>
+      </w:pPr>
+      <w:r>
+        <w:rPr>
+          <w:bCs/>
+        </w:rPr>
+        <w:t xml:space="preserve">Agradeço e dedico o esforço deste trabalho aos meus familiares e amigos que sempre me incentivaram a crescer profissionalmente e pessoalmente. </w:t>
+      </w:r>
+    </w:p>
+    <w:p>
+      <w:pPr>
+        <w:pStyle w:val="PargrafodaLista"/>
+        <w:spacing w:line="360" w:lineRule="auto"/>
+        <w:ind w:left="0" w:firstLine="709"/>
+        <w:rPr>
+          <w:b/>
+        </w:rPr>
+      </w:pPr>
+    </w:p>
+    <w:p>
+      <w:pPr>
+        <w:spacing w:line="360" w:lineRule="auto"/>
+        <w:rPr>
+          <w:b/>
+        </w:rPr>
+      </w:pPr>
       <w:bookmarkStart w:id="16" w:name="_Hlk33977167"/>
       <w:r>
         <w:rPr>
@@ -3658,7 +4383,16 @@
         <w:rPr>
           <w:iCs/>
         </w:rPr>
-        <w:t>. Acesso em: jun</w:t>
+        <w:t xml:space="preserve">. </w:t>
+      </w:r>
+      <w:r>
+        <w:t xml:space="preserve">Acessado </w:t>
+      </w:r>
+      <w:r>
+        <w:rPr>
+          <w:iCs/>
+        </w:rPr>
+        <w:t>em: jun</w:t>
       </w:r>
       <w:r>
         <w:rPr>
@@ -3764,7 +4498,16 @@
         <w:rPr>
           <w:iCs/>
         </w:rPr>
-        <w:t xml:space="preserve"> Resolução nº 4557, de 23 de fevereiro de 2017. Dispõe sobre a estrutura de gerenciamento de riscos e apetite por riscos nas instituições financeiras. Diário Oficial da União, Brasília, DF, 23 fev. 2017. Disponível em: https://normativos.bcb.gov.br/Lists/Normativos/Attachments/50344/Res_4557_v7_L.pdf. Acesso em: jun</w:t>
+        <w:t xml:space="preserve"> Resolução nº 4557, de 23 de fevereiro de 2017. Dispõe sobre a estrutura de gerenciamento de riscos e apetite por riscos nas instituições financeiras. Diário Oficial da União, Brasília, DF, 23 fev. 2017. Disponível em: https://normativos.bcb.gov.br/Lists/Normativos/Attachments/50344/Res_4557_v7_L.pdf. </w:t>
+      </w:r>
+      <w:r>
+        <w:t xml:space="preserve">Acessado </w:t>
+      </w:r>
+      <w:r>
+        <w:rPr>
+          <w:iCs/>
+        </w:rPr>
+        <w:t>em: jun</w:t>
       </w:r>
       <w:r>
         <w:rPr>
@@ -3807,7 +4550,13 @@
         </w:r>
       </w:hyperlink>
       <w:r>
-        <w:t xml:space="preserve">. Acessado em: </w:t>
+        <w:t>.</w:t>
+      </w:r>
+      <w:r>
+        <w:t xml:space="preserve"> </w:t>
+      </w:r>
+      <w:r>
+        <w:t xml:space="preserve">Acessado em: </w:t>
       </w:r>
       <w:r>
         <w:t>março de</w:t>
@@ -3909,10 +4658,7 @@
         <w:t>2024</w:t>
       </w:r>
       <w:r>
-        <w:t>.</w:t>
-      </w:r>
-      <w:r>
-        <w:t xml:space="preserve"> </w:t>
+        <w:t xml:space="preserve">. </w:t>
       </w:r>
       <w:r>
         <w:br/>
@@ -4306,9 +5052,6 @@
     <w:p>
       <w:pPr>
         <w:spacing w:line="360" w:lineRule="auto"/>
-        <w:rPr>
-          <w:b/>
-        </w:rPr>
       </w:pPr>
     </w:p>
     <w:p>
@@ -4318,79 +5061,37 @@
           <w:b/>
         </w:rPr>
       </w:pPr>
+      <w:r>
+        <w:rPr>
+          <w:b/>
+        </w:rPr>
+        <w:t>Apêndice</w:t>
+      </w:r>
     </w:p>
     <w:p>
       <w:pPr>
         <w:spacing w:line="360" w:lineRule="auto"/>
-        <w:rPr>
-          <w:b/>
-        </w:rPr>
-      </w:pPr>
-    </w:p>
-    <w:p>
-      <w:pPr>
-        <w:spacing w:line="360" w:lineRule="auto"/>
-        <w:rPr>
-          <w:b/>
-        </w:rPr>
-      </w:pPr>
-    </w:p>
-    <w:p>
-      <w:pPr>
-        <w:spacing w:line="360" w:lineRule="auto"/>
-        <w:rPr>
-          <w:b/>
-        </w:rPr>
-      </w:pPr>
-    </w:p>
-    <w:p>
-      <w:pPr>
-        <w:spacing w:line="360" w:lineRule="auto"/>
-      </w:pPr>
-    </w:p>
-    <w:p>
-      <w:pPr>
-        <w:spacing w:line="360" w:lineRule="auto"/>
-        <w:rPr>
-          <w:bCs/>
-        </w:rPr>
-      </w:pPr>
-    </w:p>
-    <w:p>
-      <w:pPr>
-        <w:spacing w:line="360" w:lineRule="auto"/>
-      </w:pPr>
-    </w:p>
-    <w:p>
-      <w:pPr>
-        <w:spacing w:line="360" w:lineRule="auto"/>
-        <w:rPr>
-          <w:b/>
-        </w:rPr>
-      </w:pPr>
-      <w:r>
-        <w:rPr>
-          <w:b/>
-        </w:rPr>
-        <w:t>Apêndice</w:t>
-      </w:r>
-    </w:p>
-    <w:p>
-      <w:pPr>
-        <w:spacing w:line="360" w:lineRule="auto"/>
-      </w:pPr>
-    </w:p>
-    <w:p>
-      <w:pPr>
-        <w:spacing w:line="360" w:lineRule="auto"/>
-      </w:pPr>
-      <w:r>
-        <w:lastRenderedPageBreak/>
+      </w:pPr>
+    </w:p>
+    <w:p>
+      <w:pPr>
+        <w:spacing w:after="40" w:line="360" w:lineRule="auto"/>
+        <w:ind w:firstLine="567"/>
+      </w:pPr>
+      <w:r>
         <w:t>Apêndice A – Imagem 1</w:t>
       </w:r>
       <w:r>
-        <w:t>.</w:t>
-      </w:r>
+        <w:t xml:space="preserve">. Modelo de dados proposto - </w:t>
+      </w:r>
+      <w:r>
+        <w:t xml:space="preserve">Data </w:t>
+      </w:r>
+      <w:proofErr w:type="spellStart"/>
+      <w:r>
+        <w:t>Wrangling</w:t>
+      </w:r>
+      <w:proofErr w:type="spellEnd"/>
     </w:p>
     <w:p>
       <w:pPr>
@@ -4404,6 +5105,7 @@
         <w:rPr>
           <w:noProof/>
         </w:rPr>
+        <w:lastRenderedPageBreak/>
         <w:drawing>
           <wp:inline distT="0" distB="0" distL="0" distR="0" wp14:anchorId="30BB2E33" wp14:editId="4F02E8EB">
             <wp:extent cx="4888942" cy="2179811"/>
@@ -4480,16 +5182,41 @@
     </w:p>
     <w:p>
       <w:pPr>
-        <w:spacing w:line="360" w:lineRule="auto"/>
-      </w:pPr>
-      <w:r>
-        <w:t xml:space="preserve">Apêndice A – Imagem </w:t>
-      </w:r>
-      <w:r>
-        <w:t>2</w:t>
-      </w:r>
-      <w:r>
-        <w:t>.</w:t>
+        <w:spacing w:after="40" w:line="360" w:lineRule="auto"/>
+        <w:ind w:firstLine="567"/>
+        <w:rPr>
+          <w:b/>
+          <w:bCs/>
+          <w:iCs/>
+        </w:rPr>
+      </w:pPr>
+      <w:r>
+        <w:t>Apêndice A – Imagem 2</w:t>
+      </w:r>
+      <w:r>
+        <w:t xml:space="preserve"> – </w:t>
+      </w:r>
+      <w:r>
+        <w:t xml:space="preserve">Data </w:t>
+      </w:r>
+      <w:proofErr w:type="spellStart"/>
+      <w:r>
+        <w:t>Wrangling</w:t>
+      </w:r>
+      <w:proofErr w:type="spellEnd"/>
+      <w:r>
+        <w:t xml:space="preserve"> </w:t>
+      </w:r>
+      <w:r>
+        <w:t xml:space="preserve">– Plataforma Google </w:t>
+      </w:r>
+      <w:proofErr w:type="spellStart"/>
+      <w:r>
+        <w:t>Bigquery</w:t>
+      </w:r>
+      <w:proofErr w:type="spellEnd"/>
+      <w:r>
+        <w:t xml:space="preserve"> </w:t>
       </w:r>
     </w:p>
     <w:p>
@@ -4581,131 +5308,6 @@
       <w:r>
         <w:t>. Fonte: Autor, 2024</w:t>
       </w:r>
-    </w:p>
-    <w:p>
-      <w:pPr>
-        <w:spacing w:after="40" w:line="360" w:lineRule="auto"/>
-        <w:rPr>
-          <w:iCs/>
-        </w:rPr>
-      </w:pPr>
-    </w:p>
-    <w:p>
-      <w:pPr>
-        <w:spacing w:line="360" w:lineRule="auto"/>
-        <w:rPr>
-          <w:b/>
-        </w:rPr>
-      </w:pPr>
-    </w:p>
-    <w:p>
-      <w:pPr>
-        <w:spacing w:line="360" w:lineRule="auto"/>
-        <w:rPr>
-          <w:b/>
-        </w:rPr>
-      </w:pPr>
-    </w:p>
-    <w:p>
-      <w:pPr>
-        <w:spacing w:line="360" w:lineRule="auto"/>
-        <w:rPr>
-          <w:b/>
-        </w:rPr>
-      </w:pPr>
-    </w:p>
-    <w:p>
-      <w:pPr>
-        <w:spacing w:line="360" w:lineRule="auto"/>
-        <w:rPr>
-          <w:b/>
-        </w:rPr>
-      </w:pPr>
-      <w:r>
-        <w:rPr>
-          <w:b/>
-        </w:rPr>
-        <w:t xml:space="preserve"> ou Anexo</w:t>
-      </w:r>
-      <w:r>
-        <w:rPr>
-          <w:b/>
-        </w:rPr>
-        <w:t xml:space="preserve"> </w:t>
-      </w:r>
-      <w:r>
-        <w:t>(opcional)</w:t>
-      </w:r>
-    </w:p>
-    <w:p>
-      <w:pPr>
-        <w:spacing w:line="360" w:lineRule="auto"/>
-      </w:pPr>
-    </w:p>
-    <w:p>
-      <w:pPr>
-        <w:spacing w:line="360" w:lineRule="auto"/>
-      </w:pPr>
-      <w:r>
-        <w:tab/>
-      </w:r>
-      <w:r>
-        <w:t xml:space="preserve">Apêndices são textos e/ou documentos que foram elaborados pelo autor e que são importantes para complementar a argumentação do trabalho. Anexos são textos ou documentos que ilustram, mas que não foram elaborados pelos autores. Apêndices deverão seguir as mesmas normas de formatação do restante do texto, inclusive para figuras e tabelas. </w:t>
-      </w:r>
-    </w:p>
-    <w:p>
-      <w:pPr>
-        <w:spacing w:line="360" w:lineRule="auto"/>
-      </w:pPr>
-      <w:r>
-        <w:lastRenderedPageBreak/>
-        <w:t>O TCC deverá conter no máximo 30 páginas, incluindo o(s) Apêndice(s) e/ou Anexo(s).</w:t>
-      </w:r>
-    </w:p>
-    <w:p>
-      <w:pPr>
-        <w:spacing w:line="360" w:lineRule="auto"/>
-        <w:rPr>
-          <w:b/>
-        </w:rPr>
-      </w:pPr>
-      <w:r>
-        <w:rPr>
-          <w:b/>
-        </w:rPr>
-        <w:t xml:space="preserve">Atenção: </w:t>
-      </w:r>
-      <w:r>
-        <w:rPr>
-          <w:rStyle w:val="normaltextrun"/>
-          <w:color w:val="000000"/>
-          <w:shd w:val="clear" w:color="auto" w:fill="FFFFFF"/>
-        </w:rPr>
-        <w:t xml:space="preserve">antes de enviar o arquivo para o Sistema de </w:t>
-      </w:r>
-      <w:proofErr w:type="spellStart"/>
-      <w:r>
-        <w:rPr>
-          <w:rStyle w:val="normaltextrun"/>
-          <w:color w:val="000000"/>
-          <w:shd w:val="clear" w:color="auto" w:fill="FFFFFF"/>
-        </w:rPr>
-        <w:t>TCCs</w:t>
-      </w:r>
-      <w:proofErr w:type="spellEnd"/>
-      <w:r>
-        <w:rPr>
-          <w:rStyle w:val="normaltextrun"/>
-          <w:color w:val="000000"/>
-          <w:shd w:val="clear" w:color="auto" w:fill="FFFFFF"/>
-        </w:rPr>
-        <w:t>, remova todas as instruções originais que estão abaixo do conteúdo dos tópicos.</w:t>
-      </w:r>
-    </w:p>
-    <w:p>
-      <w:pPr>
-        <w:spacing w:line="360" w:lineRule="auto"/>
-      </w:pPr>
     </w:p>
     <w:sectPr>
       <w:headerReference w:type="default" r:id="rId29"/>
@@ -4967,13 +5569,17 @@
       </w:r>
       <w:proofErr w:type="spellEnd"/>
       <w:r>
-        <w:t xml:space="preserve">: Estrutura de dados bidimensional utilizada principalmente em bibliotecas como </w:t>
-      </w:r>
-      <w:proofErr w:type="gramStart"/>
-      <w:r>
-        <w:t>o pandas</w:t>
-      </w:r>
-      <w:proofErr w:type="gramEnd"/>
+        <w:t xml:space="preserve">: Estrutura de dados bidimensional utilizada principalmente em bibliotecas como o </w:t>
+      </w:r>
+      <w:r>
+        <w:t>‘</w:t>
+      </w:r>
+      <w:r>
+        <w:t>pandas</w:t>
+      </w:r>
+      <w:r>
+        <w:t>’</w:t>
+      </w:r>
       <w:r>
         <w:t xml:space="preserve"> no Python, que permite a manipulação de dados tabulares de forma eficiente. Um </w:t>
       </w:r>
@@ -5330,14 +5936,7 @@
         <w:sz w:val="16"/>
         <w:szCs w:val="17"/>
       </w:rPr>
-      <w:t>Data Science e Analytics</w:t>
-    </w:r>
-    <w:r>
-      <w:rPr>
-        <w:sz w:val="16"/>
-        <w:szCs w:val="17"/>
-      </w:rPr>
-      <w:t xml:space="preserve"> </w:t>
+      <w:t xml:space="preserve">Data Science e Analytics </w:t>
     </w:r>
     <w:r>
       <w:rPr>
@@ -6474,6 +7073,7 @@
   <w:style w:type="character" w:default="1" w:styleId="Fontepargpadro">
     <w:name w:val="Default Paragraph Font"/>
     <w:uiPriority w:val="1"/>
+    <w:semiHidden/>
     <w:unhideWhenUsed/>
   </w:style>
   <w:style w:type="table" w:default="1" w:styleId="Tabelanormal">
@@ -6844,6 +7444,24 @@
       </w:tblBorders>
     </w:tblPr>
   </w:style>
+  <w:style w:type="paragraph" w:styleId="NormalWeb">
+    <w:name w:val="Normal (Web)"/>
+    <w:basedOn w:val="Normal"/>
+    <w:uiPriority w:val="99"/>
+    <w:semiHidden/>
+    <w:unhideWhenUsed/>
+    <w:rsid w:val="006C4CD3"/>
+    <w:pPr>
+      <w:spacing w:before="100" w:beforeAutospacing="1" w:after="100" w:afterAutospacing="1" w:line="240" w:lineRule="auto"/>
+      <w:jc w:val="left"/>
+    </w:pPr>
+    <w:rPr>
+      <w:rFonts w:ascii="Times New Roman" w:eastAsia="Times New Roman" w:hAnsi="Times New Roman" w:cs="Times New Roman"/>
+      <w:sz w:val="24"/>
+      <w:szCs w:val="24"/>
+      <w:lang w:eastAsia="pt-BR"/>
+    </w:rPr>
+  </w:style>
 </w:styles>
 </file>
 

</xml_diff>